<commit_message>
Exception handled if decimal value inputted in place of binary.
</commit_message>
<xml_diff>
--- a/Documentation/Project4Documentation.docx
+++ b/Documentation/Project4Documentation.docx
@@ -310,6 +310,7 @@
         <w:ind w:left="7311" w:right="658" w:hanging="10"/>
         <w:rPr>
           <w:rFonts w:ascii="Times New Roman" w:hAnsi="Times New Roman" w:cs="Times New Roman"/>
+          <w:spacing w:val="1"/>
         </w:rPr>
       </w:pPr>
       <w:r>
@@ -328,12 +329,6 @@
       <w:r>
         <w:rPr>
           <w:rFonts w:ascii="Times New Roman" w:hAnsi="Times New Roman" w:cs="Times New Roman"/>
-        </w:rPr>
-        <w:t>Huzaifa Zahid</w:t>
-      </w:r>
-      <w:r>
-        <w:rPr>
-          <w:rFonts w:ascii="Times New Roman" w:hAnsi="Times New Roman" w:cs="Times New Roman"/>
           <w:spacing w:val="1"/>
         </w:rPr>
         <w:t xml:space="preserve"> </w:t>
@@ -342,21 +337,41 @@
         <w:rPr>
           <w:rFonts w:ascii="Times New Roman" w:hAnsi="Times New Roman" w:cs="Times New Roman"/>
         </w:rPr>
-        <w:t xml:space="preserve">Mir </w:t>
-      </w:r>
-      <w:proofErr w:type="spellStart"/>
-      <w:r>
-        <w:rPr>
-          <w:rFonts w:ascii="Times New Roman" w:hAnsi="Times New Roman" w:cs="Times New Roman"/>
-        </w:rPr>
-        <w:t>Shazil</w:t>
-      </w:r>
-      <w:proofErr w:type="spellEnd"/>
-      <w:r>
-        <w:rPr>
-          <w:rFonts w:ascii="Times New Roman" w:hAnsi="Times New Roman" w:cs="Times New Roman"/>
-        </w:rPr>
-        <w:t xml:space="preserve"> Faisal</w:t>
+        <w:t xml:space="preserve">Huzaifa </w:t>
+      </w:r>
+      <w:proofErr w:type="gramStart"/>
+      <w:r>
+        <w:rPr>
+          <w:rFonts w:ascii="Times New Roman" w:hAnsi="Times New Roman" w:cs="Times New Roman"/>
+        </w:rPr>
+        <w:t>Zahid</w:t>
+      </w:r>
+      <w:r>
+        <w:rPr>
+          <w:rFonts w:ascii="Times New Roman" w:hAnsi="Times New Roman" w:cs="Times New Roman"/>
+          <w:spacing w:val="1"/>
+        </w:rPr>
+        <w:t xml:space="preserve"> </w:t>
+      </w:r>
+      <w:r>
+        <w:rPr>
+          <w:rFonts w:ascii="Times New Roman" w:hAnsi="Times New Roman" w:cs="Times New Roman"/>
+          <w:spacing w:val="1"/>
+        </w:rPr>
+        <w:t xml:space="preserve"> </w:t>
+      </w:r>
+      <w:r>
+        <w:rPr>
+          <w:rFonts w:ascii="Times New Roman" w:hAnsi="Times New Roman" w:cs="Times New Roman"/>
+        </w:rPr>
+        <w:t>Mir</w:t>
+      </w:r>
+      <w:proofErr w:type="gramEnd"/>
+      <w:r>
+        <w:rPr>
+          <w:rFonts w:ascii="Times New Roman" w:hAnsi="Times New Roman" w:cs="Times New Roman"/>
+        </w:rPr>
+        <w:t xml:space="preserve"> Shazil Faisal</w:t>
       </w:r>
       <w:r>
         <w:rPr>
@@ -725,6 +740,7 @@
             <w:pPr>
               <w:pStyle w:val="TableParagraph"/>
               <w:spacing w:before="11"/>
+              <w:jc w:val="center"/>
               <w:rPr>
                 <w:rFonts w:ascii="Times New Roman" w:hAnsi="Times New Roman" w:cs="Times New Roman"/>
                 <w:b/>
@@ -737,6 +753,7 @@
               <w:pStyle w:val="TableParagraph"/>
               <w:spacing w:before="1"/>
               <w:ind w:left="374" w:right="150" w:hanging="212"/>
+              <w:jc w:val="center"/>
               <w:rPr>
                 <w:rFonts w:ascii="Times New Roman" w:hAnsi="Times New Roman" w:cs="Times New Roman"/>
                 <w:sz w:val="20"/>
@@ -820,6 +837,7 @@
             <w:pPr>
               <w:pStyle w:val="TableParagraph"/>
               <w:spacing w:before="11"/>
+              <w:jc w:val="center"/>
               <w:rPr>
                 <w:rFonts w:ascii="Times New Roman" w:hAnsi="Times New Roman" w:cs="Times New Roman"/>
                 <w:b/>
@@ -894,6 +912,7 @@
             <w:pPr>
               <w:pStyle w:val="TableParagraph"/>
               <w:spacing w:before="11"/>
+              <w:jc w:val="center"/>
               <w:rPr>
                 <w:rFonts w:ascii="Times New Roman" w:hAnsi="Times New Roman" w:cs="Times New Roman"/>
                 <w:b/>
@@ -906,6 +925,7 @@
               <w:pStyle w:val="TableParagraph"/>
               <w:spacing w:before="1"/>
               <w:ind w:left="421" w:right="186" w:hanging="221"/>
+              <w:jc w:val="center"/>
               <w:rPr>
                 <w:rFonts w:ascii="Times New Roman" w:hAnsi="Times New Roman" w:cs="Times New Roman"/>
                 <w:sz w:val="20"/>
@@ -945,6 +965,7 @@
             <w:pPr>
               <w:pStyle w:val="TableParagraph"/>
               <w:spacing w:before="11"/>
+              <w:jc w:val="center"/>
               <w:rPr>
                 <w:rFonts w:ascii="Times New Roman" w:hAnsi="Times New Roman" w:cs="Times New Roman"/>
                 <w:b/>
@@ -957,6 +978,7 @@
               <w:pStyle w:val="TableParagraph"/>
               <w:spacing w:before="1"/>
               <w:ind w:left="563" w:right="121" w:hanging="423"/>
+              <w:jc w:val="center"/>
               <w:rPr>
                 <w:rFonts w:ascii="Times New Roman" w:hAnsi="Times New Roman" w:cs="Times New Roman"/>
                 <w:sz w:val="20"/>
@@ -995,6 +1017,7 @@
             <w:pPr>
               <w:pStyle w:val="TableParagraph"/>
               <w:spacing w:before="11"/>
+              <w:jc w:val="center"/>
               <w:rPr>
                 <w:rFonts w:ascii="Times New Roman" w:hAnsi="Times New Roman" w:cs="Times New Roman"/>
                 <w:b/>
@@ -1079,6 +1102,7 @@
             <w:pPr>
               <w:pStyle w:val="TableParagraph"/>
               <w:spacing w:before="11"/>
+              <w:jc w:val="center"/>
               <w:rPr>
                 <w:rFonts w:ascii="Times New Roman" w:hAnsi="Times New Roman" w:cs="Times New Roman"/>
                 <w:b/>
@@ -1091,6 +1115,7 @@
               <w:pStyle w:val="TableParagraph"/>
               <w:spacing w:before="1"/>
               <w:ind w:left="386" w:right="159" w:hanging="221"/>
+              <w:jc w:val="center"/>
               <w:rPr>
                 <w:rFonts w:ascii="Times New Roman" w:hAnsi="Times New Roman" w:cs="Times New Roman"/>
                 <w:sz w:val="20"/>
@@ -1282,6 +1307,7 @@
             <w:pPr>
               <w:pStyle w:val="TableParagraph"/>
               <w:spacing w:before="2"/>
+              <w:jc w:val="center"/>
               <w:rPr>
                 <w:rFonts w:ascii="Times New Roman" w:hAnsi="Times New Roman" w:cs="Times New Roman"/>
                 <w:b/>
@@ -1364,6 +1390,7 @@
             <w:pPr>
               <w:pStyle w:val="TableParagraph"/>
               <w:spacing w:before="2"/>
+              <w:jc w:val="center"/>
               <w:rPr>
                 <w:rFonts w:ascii="Times New Roman" w:hAnsi="Times New Roman" w:cs="Times New Roman"/>
                 <w:b/>
@@ -1431,6 +1458,7 @@
             <w:pPr>
               <w:pStyle w:val="TableParagraph"/>
               <w:spacing w:before="2"/>
+              <w:jc w:val="center"/>
               <w:rPr>
                 <w:rFonts w:ascii="Times New Roman" w:hAnsi="Times New Roman" w:cs="Times New Roman"/>
                 <w:b/>
@@ -1516,6 +1544,7 @@
             <w:pPr>
               <w:pStyle w:val="TableParagraph"/>
               <w:spacing w:before="2"/>
+              <w:jc w:val="center"/>
               <w:rPr>
                 <w:rFonts w:ascii="Times New Roman" w:hAnsi="Times New Roman" w:cs="Times New Roman"/>
                 <w:b/>
@@ -1610,6 +1639,7 @@
           <w:p>
             <w:pPr>
               <w:pStyle w:val="TableParagraph"/>
+              <w:jc w:val="center"/>
               <w:rPr>
                 <w:rFonts w:ascii="Times New Roman" w:hAnsi="Times New Roman" w:cs="Times New Roman"/>
                 <w:b/>
@@ -1620,6 +1650,7 @@
           <w:p>
             <w:pPr>
               <w:pStyle w:val="TableParagraph"/>
+              <w:jc w:val="center"/>
               <w:rPr>
                 <w:rFonts w:ascii="Times New Roman" w:hAnsi="Times New Roman" w:cs="Times New Roman"/>
                 <w:b/>
@@ -1675,6 +1706,7 @@
             <w:pPr>
               <w:pStyle w:val="TableParagraph"/>
               <w:spacing w:before="2"/>
+              <w:jc w:val="center"/>
               <w:rPr>
                 <w:rFonts w:ascii="Times New Roman" w:hAnsi="Times New Roman" w:cs="Times New Roman"/>
                 <w:b/>
@@ -1686,6 +1718,7 @@
             <w:pPr>
               <w:pStyle w:val="TableParagraph"/>
               <w:ind w:left="158" w:right="146" w:firstLine="100"/>
+              <w:jc w:val="center"/>
               <w:rPr>
                 <w:rFonts w:ascii="Times New Roman" w:hAnsi="Times New Roman" w:cs="Times New Roman"/>
                 <w:sz w:val="20"/>
@@ -1741,6 +1774,7 @@
               <w:pStyle w:val="TableParagraph"/>
               <w:spacing w:before="2"/>
               <w:ind w:left="184" w:right="169" w:firstLine="33"/>
+              <w:jc w:val="center"/>
               <w:rPr>
                 <w:rFonts w:ascii="Times New Roman" w:hAnsi="Times New Roman" w:cs="Times New Roman"/>
                 <w:sz w:val="20"/>
@@ -1780,6 +1814,7 @@
             <w:pPr>
               <w:pStyle w:val="TableParagraph"/>
               <w:spacing w:before="2"/>
+              <w:jc w:val="center"/>
               <w:rPr>
                 <w:rFonts w:ascii="Times New Roman" w:hAnsi="Times New Roman" w:cs="Times New Roman"/>
                 <w:b/>
@@ -1791,6 +1826,7 @@
             <w:pPr>
               <w:pStyle w:val="TableParagraph"/>
               <w:ind w:left="147" w:right="140" w:firstLine="100"/>
+              <w:jc w:val="center"/>
               <w:rPr>
                 <w:rFonts w:ascii="Times New Roman" w:hAnsi="Times New Roman" w:cs="Times New Roman"/>
                 <w:sz w:val="20"/>
@@ -1845,6 +1881,7 @@
             <w:pPr>
               <w:pStyle w:val="TableParagraph"/>
               <w:spacing w:before="2"/>
+              <w:jc w:val="center"/>
               <w:rPr>
                 <w:rFonts w:ascii="Times New Roman" w:hAnsi="Times New Roman" w:cs="Times New Roman"/>
                 <w:b/>
@@ -1856,6 +1893,7 @@
             <w:pPr>
               <w:pStyle w:val="TableParagraph"/>
               <w:ind w:left="198" w:right="193" w:firstLine="100"/>
+              <w:jc w:val="center"/>
               <w:rPr>
                 <w:rFonts w:ascii="Times New Roman" w:hAnsi="Times New Roman" w:cs="Times New Roman"/>
                 <w:sz w:val="20"/>
@@ -1965,6 +2003,7 @@
             <w:pPr>
               <w:pStyle w:val="TableParagraph"/>
               <w:spacing w:before="2"/>
+              <w:jc w:val="center"/>
               <w:rPr>
                 <w:rFonts w:ascii="Times New Roman" w:hAnsi="Times New Roman" w:cs="Times New Roman"/>
                 <w:b/>
@@ -2018,6 +2057,7 @@
           <w:p>
             <w:pPr>
               <w:pStyle w:val="TableParagraph"/>
+              <w:jc w:val="center"/>
               <w:rPr>
                 <w:rFonts w:ascii="Times New Roman" w:hAnsi="Times New Roman" w:cs="Times New Roman"/>
               </w:rPr>
@@ -2033,6 +2073,7 @@
             <w:pPr>
               <w:pStyle w:val="TableParagraph"/>
               <w:spacing w:before="2"/>
+              <w:jc w:val="center"/>
               <w:rPr>
                 <w:rFonts w:ascii="Times New Roman" w:hAnsi="Times New Roman" w:cs="Times New Roman"/>
                 <w:b/>
@@ -2044,6 +2085,7 @@
             <w:pPr>
               <w:pStyle w:val="TableParagraph"/>
               <w:ind w:left="160" w:right="146" w:firstLine="98"/>
+              <w:jc w:val="center"/>
               <w:rPr>
                 <w:rFonts w:ascii="Times New Roman" w:hAnsi="Times New Roman" w:cs="Times New Roman"/>
                 <w:sz w:val="20"/>
@@ -2097,6 +2139,7 @@
             <w:pPr>
               <w:pStyle w:val="TableParagraph"/>
               <w:spacing w:before="2"/>
+              <w:jc w:val="center"/>
               <w:rPr>
                 <w:rFonts w:ascii="Times New Roman" w:hAnsi="Times New Roman" w:cs="Times New Roman"/>
                 <w:b/>
@@ -2108,6 +2151,7 @@
             <w:pPr>
               <w:pStyle w:val="TableParagraph"/>
               <w:ind w:left="308" w:right="142" w:hanging="154"/>
+              <w:jc w:val="center"/>
               <w:rPr>
                 <w:rFonts w:ascii="Times New Roman" w:hAnsi="Times New Roman" w:cs="Times New Roman"/>
                 <w:sz w:val="20"/>
@@ -2160,6 +2204,7 @@
           <w:p>
             <w:pPr>
               <w:pStyle w:val="TableParagraph"/>
+              <w:jc w:val="center"/>
               <w:rPr>
                 <w:rFonts w:ascii="Times New Roman" w:hAnsi="Times New Roman" w:cs="Times New Roman"/>
               </w:rPr>
@@ -2174,6 +2219,7 @@
             <w:pPr>
               <w:pStyle w:val="TableParagraph"/>
               <w:spacing w:before="2"/>
+              <w:jc w:val="center"/>
               <w:rPr>
                 <w:rFonts w:ascii="Times New Roman" w:hAnsi="Times New Roman" w:cs="Times New Roman"/>
                 <w:b/>
@@ -2185,7 +2231,7 @@
             <w:pPr>
               <w:pStyle w:val="TableParagraph"/>
               <w:spacing w:line="243" w:lineRule="exact"/>
-              <w:ind w:left="326"/>
+              <w:jc w:val="center"/>
               <w:rPr>
                 <w:rFonts w:ascii="Times New Roman" w:hAnsi="Times New Roman" w:cs="Times New Roman"/>
                 <w:sz w:val="20"/>
@@ -2211,25 +2257,7 @@
                 <w:rFonts w:ascii="Times New Roman" w:hAnsi="Times New Roman" w:cs="Times New Roman"/>
                 <w:sz w:val="20"/>
               </w:rPr>
-              <w:t>448-</w:t>
-            </w:r>
-          </w:p>
-          <w:p>
-            <w:pPr>
-              <w:pStyle w:val="TableParagraph"/>
-              <w:spacing w:line="243" w:lineRule="exact"/>
-              <w:ind w:left="389"/>
-              <w:rPr>
-                <w:rFonts w:ascii="Times New Roman" w:hAnsi="Times New Roman" w:cs="Times New Roman"/>
-                <w:sz w:val="20"/>
-              </w:rPr>
-            </w:pPr>
-            <w:r>
-              <w:rPr>
-                <w:rFonts w:ascii="Times New Roman" w:hAnsi="Times New Roman" w:cs="Times New Roman"/>
-                <w:sz w:val="20"/>
-              </w:rPr>
-              <w:t>Project3</w:t>
+              <w:t>448-       Project4</w:t>
             </w:r>
           </w:p>
         </w:tc>
@@ -2242,6 +2270,7 @@
             <w:pPr>
               <w:pStyle w:val="TableParagraph"/>
               <w:spacing w:before="2"/>
+              <w:jc w:val="center"/>
               <w:rPr>
                 <w:rFonts w:ascii="Times New Roman" w:hAnsi="Times New Roman" w:cs="Times New Roman"/>
                 <w:b/>
@@ -2253,6 +2282,7 @@
             <w:pPr>
               <w:pStyle w:val="TableParagraph"/>
               <w:ind w:left="357" w:right="347" w:firstLine="98"/>
+              <w:jc w:val="center"/>
               <w:rPr>
                 <w:rFonts w:ascii="Times New Roman" w:hAnsi="Times New Roman" w:cs="Times New Roman"/>
                 <w:sz w:val="20"/>
@@ -2541,8 +2571,21 @@
           <w:p>
             <w:pPr>
               <w:pStyle w:val="TableParagraph"/>
+              <w:spacing w:before="2"/>
+              <w:jc w:val="center"/>
+              <w:rPr>
+                <w:rFonts w:ascii="Times New Roman" w:hAnsi="Times New Roman" w:cs="Times New Roman"/>
+                <w:spacing w:val="-1"/>
+                <w:sz w:val="20"/>
+              </w:rPr>
+            </w:pPr>
+          </w:p>
+          <w:p>
+            <w:pPr>
+              <w:pStyle w:val="TableParagraph"/>
               <w:spacing w:line="243" w:lineRule="exact"/>
-              <w:ind w:left="326"/>
+              <w:ind w:left="110" w:hanging="90"/>
+              <w:jc w:val="center"/>
               <w:rPr>
                 <w:rFonts w:ascii="Times New Roman" w:hAnsi="Times New Roman" w:cs="Times New Roman"/>
                 <w:sz w:val="20"/>
@@ -2568,7 +2611,26 @@
                 <w:rFonts w:ascii="Times New Roman" w:hAnsi="Times New Roman" w:cs="Times New Roman"/>
                 <w:sz w:val="20"/>
               </w:rPr>
-              <w:t>448-       Project4</w:t>
+              <w:t>448-</w:t>
+            </w:r>
+          </w:p>
+          <w:p>
+            <w:pPr>
+              <w:pStyle w:val="TableParagraph"/>
+              <w:spacing w:line="243" w:lineRule="exact"/>
+              <w:ind w:left="110" w:hanging="90"/>
+              <w:jc w:val="center"/>
+              <w:rPr>
+                <w:rFonts w:ascii="Times New Roman" w:hAnsi="Times New Roman" w:cs="Times New Roman"/>
+                <w:sz w:val="20"/>
+              </w:rPr>
+            </w:pPr>
+            <w:r>
+              <w:rPr>
+                <w:rFonts w:ascii="Times New Roman" w:hAnsi="Times New Roman" w:cs="Times New Roman"/>
+                <w:sz w:val="20"/>
+              </w:rPr>
+              <w:t>Project3</w:t>
             </w:r>
           </w:p>
         </w:tc>
@@ -3032,7 +3094,7 @@
         <w:rPr>
           <w:rFonts w:ascii="Times New Roman" w:hAnsi="Times New Roman" w:cs="Times New Roman"/>
         </w:rPr>
-        <w:t>1</w:t>
+        <w:t>2</w:t>
       </w:r>
       <w:r>
         <w:rPr>
@@ -3045,7 +3107,19 @@
         <w:rPr>
           <w:rFonts w:ascii="Times New Roman" w:hAnsi="Times New Roman" w:cs="Times New Roman"/>
         </w:rPr>
-        <w:t>hour/story</w:t>
+        <w:t>hour</w:t>
+      </w:r>
+      <w:r>
+        <w:rPr>
+          <w:rFonts w:ascii="Times New Roman" w:hAnsi="Times New Roman" w:cs="Times New Roman"/>
+        </w:rPr>
+        <w:t>s</w:t>
+      </w:r>
+      <w:r>
+        <w:rPr>
+          <w:rFonts w:ascii="Times New Roman" w:hAnsi="Times New Roman" w:cs="Times New Roman"/>
+        </w:rPr>
+        <w:t>/story</w:t>
       </w:r>
       <w:r>
         <w:rPr>
@@ -3072,6 +3146,7 @@
     <w:p>
       <w:pPr>
         <w:pStyle w:val="BodyText"/>
+        <w:spacing w:line="360" w:lineRule="auto"/>
         <w:ind w:left="100" w:right="716"/>
         <w:rPr>
           <w:rFonts w:ascii="Times New Roman" w:hAnsi="Times New Roman" w:cs="Times New Roman"/>
@@ -3087,13 +3162,13 @@
         <w:rPr>
           <w:rFonts w:ascii="Times New Roman" w:hAnsi="Times New Roman" w:cs="Times New Roman"/>
         </w:rPr>
-        <w:t xml:space="preserve"> placed th</w:t>
-      </w:r>
-      <w:r>
-        <w:rPr>
-          <w:rFonts w:ascii="Times New Roman" w:hAnsi="Times New Roman" w:cs="Times New Roman"/>
-        </w:rPr>
-        <w:t xml:space="preserve">e </w:t>
+        <w:t xml:space="preserve"> placed</w:t>
+      </w:r>
+      <w:r>
+        <w:rPr>
+          <w:rFonts w:ascii="Times New Roman" w:hAnsi="Times New Roman" w:cs="Times New Roman"/>
+        </w:rPr>
+        <w:t xml:space="preserve"> </w:t>
       </w:r>
       <w:r>
         <w:rPr>
@@ -3111,19 +3186,129 @@
         <w:rPr>
           <w:rFonts w:ascii="Times New Roman" w:hAnsi="Times New Roman" w:cs="Times New Roman"/>
         </w:rPr>
-        <w:t xml:space="preserve"> under 13 story points because we thought</w:t>
-      </w:r>
-      <w:r>
-        <w:rPr>
-          <w:rFonts w:ascii="Times New Roman" w:hAnsi="Times New Roman" w:cs="Times New Roman"/>
-        </w:rPr>
-        <w:t xml:space="preserve"> although project 4 is an upgrade from project 3 and adds some functions. But the added functions are much more complicated than project3, including some algorithms</w:t>
-      </w:r>
-      <w:r>
-        <w:rPr>
-          <w:rFonts w:ascii="Times New Roman" w:hAnsi="Times New Roman" w:cs="Times New Roman"/>
-        </w:rPr>
-        <w:t xml:space="preserve">. </w:t>
+        <w:t xml:space="preserve"> under </w:t>
+      </w:r>
+      <w:r>
+        <w:rPr>
+          <w:rFonts w:ascii="Times New Roman" w:hAnsi="Times New Roman" w:cs="Times New Roman"/>
+        </w:rPr>
+        <w:t>8</w:t>
+      </w:r>
+      <w:r>
+        <w:rPr>
+          <w:rFonts w:ascii="Times New Roman" w:hAnsi="Times New Roman" w:cs="Times New Roman"/>
+        </w:rPr>
+        <w:t xml:space="preserve"> story points because we thought</w:t>
+      </w:r>
+      <w:r>
+        <w:rPr>
+          <w:rFonts w:ascii="Times New Roman" w:hAnsi="Times New Roman" w:cs="Times New Roman"/>
+        </w:rPr>
+        <w:t xml:space="preserve"> although project 4 is a</w:t>
+      </w:r>
+      <w:r>
+        <w:rPr>
+          <w:rFonts w:ascii="Times New Roman" w:hAnsi="Times New Roman" w:cs="Times New Roman"/>
+        </w:rPr>
+        <w:t xml:space="preserve"> final project, it is </w:t>
+      </w:r>
+      <w:r>
+        <w:rPr>
+          <w:rFonts w:ascii="Times New Roman" w:hAnsi="Times New Roman" w:cs="Times New Roman"/>
+        </w:rPr>
+        <w:t xml:space="preserve">just </w:t>
+      </w:r>
+      <w:r>
+        <w:rPr>
+          <w:rFonts w:ascii="Times New Roman" w:hAnsi="Times New Roman" w:cs="Times New Roman"/>
+        </w:rPr>
+        <w:t>an</w:t>
+      </w:r>
+      <w:r>
+        <w:rPr>
+          <w:rFonts w:ascii="Times New Roman" w:hAnsi="Times New Roman" w:cs="Times New Roman"/>
+        </w:rPr>
+        <w:t xml:space="preserve"> upgrade</w:t>
+      </w:r>
+      <w:r>
+        <w:rPr>
+          <w:rFonts w:ascii="Times New Roman" w:hAnsi="Times New Roman" w:cs="Times New Roman"/>
+        </w:rPr>
+        <w:t>d</w:t>
+      </w:r>
+      <w:r>
+        <w:rPr>
+          <w:rFonts w:ascii="Times New Roman" w:hAnsi="Times New Roman" w:cs="Times New Roman"/>
+        </w:rPr>
+        <w:t xml:space="preserve"> </w:t>
+      </w:r>
+      <w:r>
+        <w:rPr>
+          <w:rFonts w:ascii="Times New Roman" w:hAnsi="Times New Roman" w:cs="Times New Roman"/>
+        </w:rPr>
+        <w:t>version</w:t>
+      </w:r>
+      <w:r>
+        <w:rPr>
+          <w:rFonts w:ascii="Times New Roman" w:hAnsi="Times New Roman" w:cs="Times New Roman"/>
+        </w:rPr>
+        <w:t xml:space="preserve"> of</w:t>
+      </w:r>
+      <w:r>
+        <w:rPr>
+          <w:rFonts w:ascii="Times New Roman" w:hAnsi="Times New Roman" w:cs="Times New Roman"/>
+        </w:rPr>
+        <w:t xml:space="preserve"> project 3 and adds some functions. </w:t>
+      </w:r>
+      <w:r>
+        <w:rPr>
+          <w:rFonts w:ascii="Times New Roman" w:hAnsi="Times New Roman" w:cs="Times New Roman"/>
+        </w:rPr>
+        <w:t xml:space="preserve">However, keeping </w:t>
+      </w:r>
+      <w:r>
+        <w:rPr>
+          <w:rFonts w:ascii="Times New Roman" w:hAnsi="Times New Roman" w:cs="Times New Roman"/>
+        </w:rPr>
+        <w:t>in mind the complexity of some functions and making sure the correct functionality of the project</w:t>
+      </w:r>
+      <w:r>
+        <w:rPr>
+          <w:rFonts w:ascii="Times New Roman" w:hAnsi="Times New Roman" w:cs="Times New Roman"/>
+        </w:rPr>
+        <w:t xml:space="preserve"> (after debugging)</w:t>
+      </w:r>
+      <w:r>
+        <w:rPr>
+          <w:rFonts w:ascii="Times New Roman" w:hAnsi="Times New Roman" w:cs="Times New Roman"/>
+        </w:rPr>
+        <w:t xml:space="preserve">, we decided it would be best to place it in </w:t>
+      </w:r>
+      <w:proofErr w:type="gramStart"/>
+      <w:r>
+        <w:rPr>
+          <w:rFonts w:ascii="Times New Roman" w:hAnsi="Times New Roman" w:cs="Times New Roman"/>
+        </w:rPr>
+        <w:t>a</w:t>
+      </w:r>
+      <w:proofErr w:type="gramEnd"/>
+      <w:r>
+        <w:rPr>
+          <w:rFonts w:ascii="Times New Roman" w:hAnsi="Times New Roman" w:cs="Times New Roman"/>
+        </w:rPr>
+        <w:t xml:space="preserve"> </w:t>
+      </w:r>
+      <w:r>
+        <w:rPr>
+          <w:rFonts w:ascii="Times New Roman" w:hAnsi="Times New Roman" w:cs="Times New Roman"/>
+        </w:rPr>
+        <w:t>8 story point pool with 2 hours/story point.</w:t>
+      </w:r>
+      <w:r>
+        <w:rPr>
+          <w:rFonts w:ascii="Times New Roman" w:hAnsi="Times New Roman" w:cs="Times New Roman"/>
+        </w:rPr>
+        <w:t xml:space="preserve"> </w:t>
       </w:r>
     </w:p>
     <w:p>
@@ -3168,6 +3353,7 @@
     <w:p>
       <w:pPr>
         <w:pStyle w:val="BodyText"/>
+        <w:spacing w:line="360" w:lineRule="auto"/>
         <w:ind w:left="100" w:right="677"/>
         <w:rPr>
           <w:rFonts w:ascii="Times New Roman" w:hAnsi="Times New Roman" w:cs="Times New Roman"/>
@@ -3207,13 +3393,31 @@
         <w:rPr>
           <w:rFonts w:ascii="Times New Roman" w:hAnsi="Times New Roman" w:cs="Times New Roman"/>
         </w:rPr>
-        <w:t xml:space="preserve">. In project3, we create a simple calculator </w:t>
-      </w:r>
-      <w:r>
-        <w:rPr>
-          <w:rFonts w:ascii="Times New Roman" w:hAnsi="Times New Roman" w:cs="Times New Roman"/>
-        </w:rPr>
-        <w:t>performs addition, subtraction, multiplication, and division.</w:t>
+        <w:t xml:space="preserve">. In project3, we create a simple </w:t>
+      </w:r>
+      <w:r>
+        <w:rPr>
+          <w:rFonts w:ascii="Times New Roman" w:hAnsi="Times New Roman" w:cs="Times New Roman"/>
+        </w:rPr>
+        <w:t xml:space="preserve">arithmetic </w:t>
+      </w:r>
+      <w:r>
+        <w:rPr>
+          <w:rFonts w:ascii="Times New Roman" w:hAnsi="Times New Roman" w:cs="Times New Roman"/>
+        </w:rPr>
+        <w:t xml:space="preserve">calculator </w:t>
+      </w:r>
+      <w:r>
+        <w:rPr>
+          <w:rFonts w:ascii="Times New Roman" w:hAnsi="Times New Roman" w:cs="Times New Roman"/>
+        </w:rPr>
+        <w:t>that performed</w:t>
+      </w:r>
+      <w:r>
+        <w:rPr>
+          <w:rFonts w:ascii="Times New Roman" w:hAnsi="Times New Roman" w:cs="Times New Roman"/>
+        </w:rPr>
+        <w:t xml:space="preserve"> addition, subtraction, multiplication, and division.</w:t>
       </w:r>
       <w:r>
         <w:rPr>
@@ -3225,13 +3429,43 @@
         <w:rPr>
           <w:rFonts w:ascii="Times New Roman" w:hAnsi="Times New Roman" w:cs="Times New Roman"/>
         </w:rPr>
-        <w:t>n the project 4</w:t>
-      </w:r>
-      <w:r>
-        <w:rPr>
-          <w:rFonts w:ascii="Times New Roman" w:hAnsi="Times New Roman" w:cs="Times New Roman"/>
-        </w:rPr>
-        <w:t>, we create a</w:t>
+        <w:t>n th</w:t>
+      </w:r>
+      <w:r>
+        <w:rPr>
+          <w:rFonts w:ascii="Times New Roman" w:hAnsi="Times New Roman" w:cs="Times New Roman"/>
+        </w:rPr>
+        <w:t>is</w:t>
+      </w:r>
+      <w:r>
+        <w:rPr>
+          <w:rFonts w:ascii="Times New Roman" w:hAnsi="Times New Roman" w:cs="Times New Roman"/>
+        </w:rPr>
+        <w:t xml:space="preserve"> project </w:t>
+      </w:r>
+      <w:r>
+        <w:rPr>
+          <w:rFonts w:ascii="Times New Roman" w:hAnsi="Times New Roman" w:cs="Times New Roman"/>
+        </w:rPr>
+        <w:t>(4)</w:t>
+      </w:r>
+      <w:r>
+        <w:rPr>
+          <w:rFonts w:ascii="Times New Roman" w:hAnsi="Times New Roman" w:cs="Times New Roman"/>
+        </w:rPr>
+        <w:t>, we create</w:t>
+      </w:r>
+      <w:r>
+        <w:rPr>
+          <w:rFonts w:ascii="Times New Roman" w:hAnsi="Times New Roman" w:cs="Times New Roman"/>
+        </w:rPr>
+        <w:t>d</w:t>
+      </w:r>
+      <w:r>
+        <w:rPr>
+          <w:rFonts w:ascii="Times New Roman" w:hAnsi="Times New Roman" w:cs="Times New Roman"/>
+        </w:rPr>
+        <w:t xml:space="preserve"> a</w:t>
       </w:r>
       <w:r>
         <w:rPr>
@@ -3243,13 +3477,25 @@
         <w:rPr>
           <w:rFonts w:ascii="Times New Roman" w:hAnsi="Times New Roman" w:cs="Times New Roman"/>
         </w:rPr>
-        <w:t xml:space="preserve"> based on the project 3</w:t>
-      </w:r>
-      <w:r>
-        <w:rPr>
-          <w:rFonts w:ascii="Times New Roman" w:hAnsi="Times New Roman" w:cs="Times New Roman"/>
-        </w:rPr>
-        <w:t xml:space="preserve"> that can calculate slightly more complex</w:t>
+        <w:t xml:space="preserve"> based on the </w:t>
+      </w:r>
+      <w:r>
+        <w:rPr>
+          <w:rFonts w:ascii="Times New Roman" w:hAnsi="Times New Roman" w:cs="Times New Roman"/>
+        </w:rPr>
+        <w:t xml:space="preserve">previous </w:t>
+      </w:r>
+      <w:r>
+        <w:rPr>
+          <w:rFonts w:ascii="Times New Roman" w:hAnsi="Times New Roman" w:cs="Times New Roman"/>
+        </w:rPr>
+        <w:t xml:space="preserve">project </w:t>
+      </w:r>
+      <w:r>
+        <w:rPr>
+          <w:rFonts w:ascii="Times New Roman" w:hAnsi="Times New Roman" w:cs="Times New Roman"/>
+        </w:rPr>
+        <w:t>that can calculate slightly more complex</w:t>
       </w:r>
       <w:r>
         <w:rPr>
@@ -3275,20 +3521,7 @@
         <w:rPr>
           <w:rFonts w:ascii="Times New Roman" w:hAnsi="Times New Roman" w:cs="Times New Roman"/>
         </w:rPr>
-        <w:t>and</w:t>
-      </w:r>
-      <w:r>
-        <w:rPr>
-          <w:rFonts w:ascii="Times New Roman" w:hAnsi="Times New Roman" w:cs="Times New Roman"/>
-          <w:spacing w:val="1"/>
-        </w:rPr>
-        <w:t xml:space="preserve"> </w:t>
-      </w:r>
-      <w:r>
-        <w:rPr>
-          <w:rFonts w:ascii="Times New Roman" w:hAnsi="Times New Roman" w:cs="Times New Roman"/>
-        </w:rPr>
-        <w:t>calculus equations</w:t>
+        <w:t>operations (Sin, Cos, and Tan)</w:t>
       </w:r>
       <w:r>
         <w:rPr>
@@ -3301,25 +3534,67 @@
           <w:rFonts w:ascii="Times New Roman" w:hAnsi="Times New Roman" w:cs="Times New Roman"/>
           <w:lang w:eastAsia="zh-CN"/>
         </w:rPr>
-        <w:t>th</w:t>
-      </w:r>
-      <w:r>
-        <w:rPr>
-          <w:rFonts w:ascii="Times New Roman" w:hAnsi="Times New Roman" w:cs="Times New Roman"/>
-        </w:rPr>
-        <w:t>is includes the conversion of trigonometric functions, as well as the conversion of international units such as length and temperature and speed and angle</w:t>
-      </w:r>
-      <w:r>
-        <w:rPr>
-          <w:rFonts w:ascii="Times New Roman" w:hAnsi="Times New Roman" w:cs="Times New Roman"/>
-        </w:rPr>
-        <w:t>.</w:t>
+        <w:t xml:space="preserve">and conversions of </w:t>
+      </w:r>
+      <w:r>
+        <w:rPr>
+          <w:rFonts w:ascii="Times New Roman" w:hAnsi="Times New Roman" w:cs="Times New Roman"/>
+        </w:rPr>
+        <w:t>units of measurement</w:t>
+      </w:r>
+      <w:r>
+        <w:rPr>
+          <w:rFonts w:ascii="Times New Roman" w:hAnsi="Times New Roman" w:cs="Times New Roman"/>
+        </w:rPr>
+        <w:t xml:space="preserve"> such as length</w:t>
+      </w:r>
+      <w:r>
+        <w:rPr>
+          <w:rFonts w:ascii="Times New Roman" w:hAnsi="Times New Roman" w:cs="Times New Roman"/>
+        </w:rPr>
+        <w:t xml:space="preserve">, </w:t>
+      </w:r>
+      <w:r>
+        <w:rPr>
+          <w:rFonts w:ascii="Times New Roman" w:hAnsi="Times New Roman" w:cs="Times New Roman"/>
+        </w:rPr>
+        <w:t>temperature</w:t>
+      </w:r>
+      <w:r>
+        <w:rPr>
+          <w:rFonts w:ascii="Times New Roman" w:hAnsi="Times New Roman" w:cs="Times New Roman"/>
+        </w:rPr>
+        <w:t xml:space="preserve">, </w:t>
+      </w:r>
+      <w:r>
+        <w:rPr>
+          <w:rFonts w:ascii="Times New Roman" w:hAnsi="Times New Roman" w:cs="Times New Roman"/>
+        </w:rPr>
+        <w:t>speed</w:t>
+      </w:r>
+      <w:r>
+        <w:rPr>
+          <w:rFonts w:ascii="Times New Roman" w:hAnsi="Times New Roman" w:cs="Times New Roman"/>
+        </w:rPr>
+        <w:t>,</w:t>
+      </w:r>
+      <w:r>
+        <w:rPr>
+          <w:rFonts w:ascii="Times New Roman" w:hAnsi="Times New Roman" w:cs="Times New Roman"/>
+        </w:rPr>
+        <w:t xml:space="preserve"> and angle</w:t>
+      </w:r>
+      <w:r>
+        <w:rPr>
+          <w:rFonts w:ascii="Times New Roman" w:hAnsi="Times New Roman" w:cs="Times New Roman"/>
+        </w:rPr>
+        <w:t>, and number system (binary and denary) conversion.</w:t>
       </w:r>
     </w:p>
     <w:p>
       <w:pPr>
         <w:pStyle w:val="BodyText"/>
-        <w:spacing w:before="11"/>
+        <w:spacing w:before="11" w:line="360" w:lineRule="auto"/>
         <w:rPr>
           <w:rFonts w:ascii="Times New Roman" w:hAnsi="Times New Roman" w:cs="Times New Roman"/>
           <w:sz w:val="23"/>
@@ -3697,21 +3972,33 @@
         <w:spacing w:before="8"/>
         <w:rPr>
           <w:rFonts w:ascii="Times New Roman" w:hAnsi="Times New Roman" w:cs="Times New Roman"/>
+          <w:iCs/>
+          <w:szCs w:val="22"/>
+          <w:u w:val="single"/>
+        </w:rPr>
+      </w:pPr>
+      <w:r>
+        <w:rPr>
+          <w:rFonts w:ascii="Times New Roman" w:hAnsi="Times New Roman" w:cs="Times New Roman"/>
+          <w:iCs/>
+          <w:szCs w:val="22"/>
+          <w:u w:val="single"/>
+        </w:rPr>
+        <w:lastRenderedPageBreak/>
+        <w:t>Defect Tracking:</w:t>
+      </w:r>
+    </w:p>
+    <w:p>
+      <w:pPr>
+        <w:pStyle w:val="BodyText"/>
+        <w:spacing w:before="8"/>
+        <w:rPr>
+          <w:rFonts w:ascii="Times New Roman" w:hAnsi="Times New Roman" w:cs="Times New Roman"/>
           <w:i/>
           <w:szCs w:val="22"/>
           <w:u w:val="single"/>
         </w:rPr>
       </w:pPr>
-      <w:r>
-        <w:rPr>
-          <w:rFonts w:ascii="Times New Roman" w:hAnsi="Times New Roman" w:cs="Times New Roman"/>
-          <w:i/>
-          <w:szCs w:val="22"/>
-          <w:u w:val="single"/>
-        </w:rPr>
-        <w:lastRenderedPageBreak/>
-        <w:t>defect tracking tool</w:t>
-      </w:r>
     </w:p>
     <w:tbl>
       <w:tblPr>
@@ -3723,6 +4010,7 @@
         <w:gridCol w:w="1780"/>
         <w:gridCol w:w="2581"/>
         <w:gridCol w:w="2581"/>
+        <w:gridCol w:w="2581"/>
       </w:tblGrid>
       <w:tr>
         <w:trPr>
@@ -3736,7 +4024,7 @@
             <w:pPr>
               <w:spacing w:line="276" w:lineRule="auto"/>
               <w:contextualSpacing/>
-              <w:jc w:val="both"/>
+              <w:jc w:val="center"/>
               <w:rPr>
                 <w:b/>
                 <w:bCs/>
@@ -3754,6 +4042,7 @@
             <w:pPr>
               <w:pStyle w:val="BodyText"/>
               <w:spacing w:before="8"/>
+              <w:jc w:val="center"/>
               <w:rPr>
                 <w:rFonts w:ascii="Times New Roman" w:hAnsi="Times New Roman" w:cs="Times New Roman"/>
                 <w:b/>
@@ -3772,6 +4061,7 @@
             <w:pPr>
               <w:pStyle w:val="BodyText"/>
               <w:spacing w:before="8"/>
+              <w:jc w:val="center"/>
               <w:rPr>
                 <w:rFonts w:ascii="Times New Roman" w:hAnsi="Times New Roman" w:cs="Times New Roman"/>
                 <w:iCs/>
@@ -3784,7 +4074,15 @@
                 <w:iCs/>
                 <w:lang w:eastAsia="zh-CN"/>
               </w:rPr>
-              <w:t>Apr 23</w:t>
+              <w:t>Apr 2</w:t>
+            </w:r>
+            <w:r>
+              <w:rPr>
+                <w:rFonts w:ascii="Times New Roman" w:hAnsi="Times New Roman" w:cs="Times New Roman"/>
+                <w:iCs/>
+                <w:lang w:eastAsia="zh-CN"/>
+              </w:rPr>
+              <w:t>2</w:t>
             </w:r>
             <w:r>
               <w:rPr>
@@ -3793,7 +4091,7 @@
                 <w:vertAlign w:val="superscript"/>
                 <w:lang w:eastAsia="zh-CN"/>
               </w:rPr>
-              <w:t>rd</w:t>
+              <w:t>nd</w:t>
             </w:r>
             <w:r>
               <w:rPr>
@@ -3813,6 +4111,7 @@
             <w:pPr>
               <w:pStyle w:val="BodyText"/>
               <w:spacing w:before="8"/>
+              <w:jc w:val="center"/>
               <w:rPr>
                 <w:rFonts w:ascii="Times New Roman" w:hAnsi="Times New Roman" w:cs="Times New Roman"/>
                 <w:iCs/>
@@ -3825,7 +4124,15 @@
                 <w:iCs/>
                 <w:lang w:eastAsia="zh-CN"/>
               </w:rPr>
-              <w:t>Apr 23</w:t>
+              <w:t>Apr 2</w:t>
+            </w:r>
+            <w:r>
+              <w:rPr>
+                <w:rFonts w:ascii="Times New Roman" w:hAnsi="Times New Roman" w:cs="Times New Roman"/>
+                <w:iCs/>
+                <w:lang w:eastAsia="zh-CN"/>
+              </w:rPr>
+              <w:t>2</w:t>
             </w:r>
             <w:r>
               <w:rPr>
@@ -3834,7 +4141,65 @@
                 <w:vertAlign w:val="superscript"/>
                 <w:lang w:eastAsia="zh-CN"/>
               </w:rPr>
+              <w:t>nd</w:t>
+            </w:r>
+            <w:r>
+              <w:rPr>
+                <w:rFonts w:ascii="Times New Roman" w:hAnsi="Times New Roman" w:cs="Times New Roman"/>
+                <w:iCs/>
+                <w:lang w:eastAsia="zh-CN"/>
+              </w:rPr>
+              <w:t xml:space="preserve"> </w:t>
+            </w:r>
+          </w:p>
+        </w:tc>
+        <w:tc>
+          <w:tcPr>
+            <w:tcW w:w="2581" w:type="dxa"/>
+          </w:tcPr>
+          <w:p>
+            <w:pPr>
+              <w:pStyle w:val="BodyText"/>
+              <w:spacing w:before="8"/>
+              <w:jc w:val="center"/>
+              <w:rPr>
+                <w:rFonts w:ascii="Times New Roman" w:hAnsi="Times New Roman" w:cs="Times New Roman"/>
+                <w:iCs/>
+                <w:lang w:eastAsia="zh-CN"/>
+              </w:rPr>
+            </w:pPr>
+            <w:r>
+              <w:rPr>
+                <w:rFonts w:ascii="Times New Roman" w:hAnsi="Times New Roman" w:cs="Times New Roman"/>
+                <w:iCs/>
+                <w:lang w:eastAsia="zh-CN"/>
+              </w:rPr>
+              <w:t>Apr 2</w:t>
+            </w:r>
+            <w:r>
+              <w:rPr>
+                <w:rFonts w:ascii="Times New Roman" w:hAnsi="Times New Roman" w:cs="Times New Roman"/>
+                <w:iCs/>
+                <w:lang w:eastAsia="zh-CN"/>
+              </w:rPr>
+              <w:t>3</w:t>
+            </w:r>
+            <w:r>
+              <w:rPr>
+                <w:rFonts w:ascii="Times New Roman" w:hAnsi="Times New Roman" w:cs="Times New Roman"/>
+                <w:iCs/>
+                <w:vertAlign w:val="superscript"/>
+                <w:lang w:eastAsia="zh-CN"/>
+              </w:rPr>
               <w:t>rd</w:t>
+            </w:r>
+            <w:r>
+              <w:rPr>
+                <w:rFonts w:ascii="Times New Roman" w:hAnsi="Times New Roman" w:cs="Times New Roman"/>
+                <w:iCs/>
+                <w:lang w:eastAsia="zh-CN"/>
+              </w:rPr>
+              <w:t xml:space="preserve"> </w:t>
             </w:r>
           </w:p>
         </w:tc>
@@ -3851,6 +4216,7 @@
             <w:pPr>
               <w:spacing w:line="276" w:lineRule="auto"/>
               <w:contextualSpacing/>
+              <w:jc w:val="center"/>
               <w:rPr>
                 <w:b/>
                 <w:bCs/>
@@ -3868,6 +4234,7 @@
             <w:pPr>
               <w:pStyle w:val="BodyText"/>
               <w:spacing w:before="8"/>
+              <w:jc w:val="center"/>
               <w:rPr>
                 <w:rFonts w:ascii="Times New Roman" w:hAnsi="Times New Roman" w:cs="Times New Roman"/>
                 <w:b/>
@@ -3886,70 +4253,115 @@
             <w:pPr>
               <w:pStyle w:val="BodyText"/>
               <w:spacing w:before="8"/>
-              <w:rPr>
-                <w:rFonts w:ascii="Times New Roman" w:hAnsi="Times New Roman" w:cs="Times New Roman"/>
-                <w:iCs/>
-              </w:rPr>
-            </w:pPr>
-            <w:proofErr w:type="spellStart"/>
-            <w:r>
+              <w:jc w:val="center"/>
               <w:rPr>
                 <w:rFonts w:ascii="Times New Roman" w:hAnsi="Times New Roman" w:cs="Times New Roman"/>
                 <w:iCs/>
                 <w:lang w:eastAsia="zh-CN"/>
               </w:rPr>
-              <w:t>Junyi</w:t>
-            </w:r>
-            <w:proofErr w:type="spellEnd"/>
-            <w:r>
-              <w:rPr>
-                <w:rFonts w:ascii="Times New Roman" w:hAnsi="Times New Roman" w:cs="Times New Roman"/>
-                <w:iCs/>
-                <w:lang w:eastAsia="zh-CN"/>
-              </w:rPr>
-              <w:t xml:space="preserve"> Zhao</w:t>
-            </w:r>
-          </w:p>
-        </w:tc>
-        <w:tc>
-          <w:tcPr>
-            <w:tcW w:w="2581" w:type="dxa"/>
-          </w:tcPr>
+            </w:pPr>
+          </w:p>
           <w:p>
             <w:pPr>
               <w:pStyle w:val="BodyText"/>
               <w:spacing w:before="8"/>
+              <w:jc w:val="center"/>
+              <w:rPr>
+                <w:rFonts w:ascii="Times New Roman" w:hAnsi="Times New Roman" w:cs="Times New Roman"/>
+                <w:iCs/>
+              </w:rPr>
+            </w:pPr>
+            <w:proofErr w:type="spellStart"/>
+            <w:r>
               <w:rPr>
                 <w:rFonts w:ascii="Times New Roman" w:hAnsi="Times New Roman" w:cs="Times New Roman"/>
                 <w:iCs/>
                 <w:lang w:eastAsia="zh-CN"/>
               </w:rPr>
-            </w:pPr>
+              <w:t>Junyi</w:t>
+            </w:r>
+            <w:proofErr w:type="spellEnd"/>
             <w:r>
               <w:rPr>
                 <w:rFonts w:ascii="Times New Roman" w:hAnsi="Times New Roman" w:cs="Times New Roman"/>
                 <w:iCs/>
                 <w:lang w:eastAsia="zh-CN"/>
               </w:rPr>
-              <w:t xml:space="preserve">Mir, </w:t>
-            </w:r>
-            <w:proofErr w:type="spellStart"/>
-            <w:r>
+              <w:t xml:space="preserve"> Zhao</w:t>
+            </w:r>
+          </w:p>
+        </w:tc>
+        <w:tc>
+          <w:tcPr>
+            <w:tcW w:w="2581" w:type="dxa"/>
+          </w:tcPr>
+          <w:p>
+            <w:pPr>
+              <w:pStyle w:val="BodyText"/>
+              <w:spacing w:before="8"/>
+              <w:jc w:val="center"/>
               <w:rPr>
                 <w:rFonts w:ascii="Times New Roman" w:hAnsi="Times New Roman" w:cs="Times New Roman"/>
                 <w:iCs/>
                 <w:lang w:eastAsia="zh-CN"/>
               </w:rPr>
-              <w:t>Shazil</w:t>
-            </w:r>
-            <w:proofErr w:type="spellEnd"/>
-            <w:r>
+            </w:pPr>
+          </w:p>
+          <w:p>
+            <w:pPr>
+              <w:pStyle w:val="BodyText"/>
+              <w:spacing w:before="8"/>
+              <w:jc w:val="center"/>
               <w:rPr>
                 <w:rFonts w:ascii="Times New Roman" w:hAnsi="Times New Roman" w:cs="Times New Roman"/>
                 <w:iCs/>
                 <w:lang w:eastAsia="zh-CN"/>
               </w:rPr>
-              <w:t xml:space="preserve"> Faisal</w:t>
+            </w:pPr>
+            <w:r>
+              <w:rPr>
+                <w:rFonts w:ascii="Times New Roman" w:hAnsi="Times New Roman" w:cs="Times New Roman"/>
+                <w:iCs/>
+                <w:lang w:eastAsia="zh-CN"/>
+              </w:rPr>
+              <w:t>Huzaifa Zahid</w:t>
+            </w:r>
+          </w:p>
+        </w:tc>
+        <w:tc>
+          <w:tcPr>
+            <w:tcW w:w="2581" w:type="dxa"/>
+          </w:tcPr>
+          <w:p>
+            <w:pPr>
+              <w:pStyle w:val="BodyText"/>
+              <w:spacing w:before="8"/>
+              <w:jc w:val="center"/>
+              <w:rPr>
+                <w:rFonts w:ascii="Times New Roman" w:hAnsi="Times New Roman" w:cs="Times New Roman"/>
+                <w:iCs/>
+                <w:lang w:eastAsia="zh-CN"/>
+              </w:rPr>
+            </w:pPr>
+          </w:p>
+          <w:p>
+            <w:pPr>
+              <w:pStyle w:val="BodyText"/>
+              <w:spacing w:before="8"/>
+              <w:jc w:val="center"/>
+              <w:rPr>
+                <w:rFonts w:ascii="Times New Roman" w:hAnsi="Times New Roman" w:cs="Times New Roman"/>
+                <w:iCs/>
+                <w:lang w:eastAsia="zh-CN"/>
+              </w:rPr>
+            </w:pPr>
+            <w:r>
+              <w:rPr>
+                <w:rFonts w:ascii="Times New Roman" w:hAnsi="Times New Roman" w:cs="Times New Roman"/>
+                <w:iCs/>
+                <w:lang w:eastAsia="zh-CN"/>
+              </w:rPr>
+              <w:t>Huzaifa Zahid</w:t>
             </w:r>
           </w:p>
         </w:tc>
@@ -3966,6 +4378,7 @@
             <w:pPr>
               <w:spacing w:line="276" w:lineRule="auto"/>
               <w:contextualSpacing/>
+              <w:jc w:val="center"/>
               <w:rPr>
                 <w:b/>
                 <w:bCs/>
@@ -3983,6 +4396,7 @@
             <w:pPr>
               <w:pStyle w:val="BodyText"/>
               <w:spacing w:before="8"/>
+              <w:jc w:val="center"/>
               <w:rPr>
                 <w:rFonts w:ascii="Times New Roman" w:hAnsi="Times New Roman" w:cs="Times New Roman"/>
                 <w:b/>
@@ -4001,45 +4415,86 @@
             <w:pPr>
               <w:pStyle w:val="BodyText"/>
               <w:spacing w:before="8"/>
-              <w:rPr>
-                <w:rFonts w:ascii="Times New Roman" w:hAnsi="Times New Roman" w:cs="Times New Roman"/>
-                <w:iCs/>
-              </w:rPr>
-            </w:pPr>
-            <w:r>
-              <w:rPr>
-                <w:rFonts w:ascii="Times New Roman" w:hAnsi="Times New Roman" w:cs="Times New Roman"/>
-                <w:iCs/>
-              </w:rPr>
-              <w:t>sin cos and tan function will throw out the error if no brackets are added</w:t>
-            </w:r>
-          </w:p>
-        </w:tc>
-        <w:tc>
-          <w:tcPr>
-            <w:tcW w:w="2581" w:type="dxa"/>
-          </w:tcPr>
+              <w:jc w:val="center"/>
+              <w:rPr>
+                <w:rFonts w:ascii="Times New Roman" w:hAnsi="Times New Roman" w:cs="Times New Roman"/>
+                <w:iCs/>
+              </w:rPr>
+            </w:pPr>
+          </w:p>
           <w:p>
             <w:pPr>
               <w:pStyle w:val="BodyText"/>
               <w:spacing w:before="8"/>
-              <w:rPr>
-                <w:rFonts w:ascii="Times New Roman" w:hAnsi="Times New Roman" w:cs="Times New Roman"/>
-                <w:iCs/>
-              </w:rPr>
-            </w:pPr>
-            <w:r>
-              <w:rPr>
-                <w:rFonts w:ascii="Times New Roman" w:hAnsi="Times New Roman" w:cs="Times New Roman"/>
-                <w:iCs/>
-              </w:rPr>
-              <w:t xml:space="preserve">When </w:t>
-            </w:r>
-            <w:r>
-              <w:rPr>
-                <w:rFonts w:ascii="Times New Roman" w:hAnsi="Times New Roman" w:cs="Times New Roman"/>
-              </w:rPr>
-              <w:t>trigonometric functions add something, it will throw out error.</w:t>
+              <w:jc w:val="center"/>
+              <w:rPr>
+                <w:rFonts w:ascii="Times New Roman" w:hAnsi="Times New Roman" w:cs="Times New Roman"/>
+                <w:iCs/>
+              </w:rPr>
+            </w:pPr>
+            <w:r>
+              <w:rPr>
+                <w:rFonts w:ascii="Times New Roman" w:hAnsi="Times New Roman" w:cs="Times New Roman"/>
+                <w:iCs/>
+              </w:rPr>
+              <w:t>Radian to Degree Conversion didn’t have pi</w:t>
+            </w:r>
+          </w:p>
+        </w:tc>
+        <w:tc>
+          <w:tcPr>
+            <w:tcW w:w="2581" w:type="dxa"/>
+          </w:tcPr>
+          <w:p>
+            <w:pPr>
+              <w:pStyle w:val="BodyText"/>
+              <w:spacing w:before="8"/>
+              <w:jc w:val="center"/>
+              <w:rPr>
+                <w:rFonts w:ascii="Times New Roman" w:hAnsi="Times New Roman" w:cs="Times New Roman"/>
+                <w:iCs/>
+              </w:rPr>
+            </w:pPr>
+            <w:r>
+              <w:rPr>
+                <w:rFonts w:ascii="Times New Roman" w:hAnsi="Times New Roman" w:cs="Times New Roman"/>
+                <w:iCs/>
+              </w:rPr>
+              <w:t>The code doesn’t handle the error when an operation is made to Sin, Cos, Tan functions</w:t>
+            </w:r>
+          </w:p>
+        </w:tc>
+        <w:tc>
+          <w:tcPr>
+            <w:tcW w:w="2581" w:type="dxa"/>
+          </w:tcPr>
+          <w:p>
+            <w:pPr>
+              <w:pStyle w:val="BodyText"/>
+              <w:spacing w:before="8"/>
+              <w:jc w:val="center"/>
+              <w:rPr>
+                <w:rFonts w:ascii="Times New Roman" w:hAnsi="Times New Roman" w:cs="Times New Roman"/>
+                <w:iCs/>
+              </w:rPr>
+            </w:pPr>
+          </w:p>
+          <w:p>
+            <w:pPr>
+              <w:pStyle w:val="BodyText"/>
+              <w:spacing w:before="8"/>
+              <w:jc w:val="center"/>
+              <w:rPr>
+                <w:rFonts w:ascii="Times New Roman" w:hAnsi="Times New Roman" w:cs="Times New Roman"/>
+                <w:iCs/>
+              </w:rPr>
+            </w:pPr>
+            <w:r>
+              <w:rPr>
+                <w:rFonts w:ascii="Times New Roman" w:hAnsi="Times New Roman" w:cs="Times New Roman"/>
+                <w:iCs/>
+              </w:rPr>
+              <w:t xml:space="preserve">Incorrect conversion of Fahrenheit to Celsius </w:t>
             </w:r>
           </w:p>
         </w:tc>
@@ -4056,6 +4511,7 @@
             <w:pPr>
               <w:spacing w:line="276" w:lineRule="auto"/>
               <w:contextualSpacing/>
+              <w:jc w:val="center"/>
               <w:rPr>
                 <w:b/>
                 <w:bCs/>
@@ -4073,6 +4529,7 @@
             <w:pPr>
               <w:pStyle w:val="BodyText"/>
               <w:spacing w:before="8"/>
+              <w:jc w:val="center"/>
               <w:rPr>
                 <w:rFonts w:ascii="Times New Roman" w:hAnsi="Times New Roman" w:cs="Times New Roman"/>
                 <w:b/>
@@ -4091,6 +4548,7 @@
             <w:pPr>
               <w:pStyle w:val="BodyText"/>
               <w:spacing w:before="8"/>
+              <w:jc w:val="center"/>
               <w:rPr>
                 <w:rFonts w:ascii="Times New Roman" w:hAnsi="Times New Roman" w:cs="Times New Roman"/>
                 <w:iCs/>
@@ -4102,7 +4560,15 @@
                 <w:iCs/>
                 <w:lang w:eastAsia="zh-CN"/>
               </w:rPr>
-              <w:t>Apr 23</w:t>
+              <w:t>Apr 2</w:t>
+            </w:r>
+            <w:r>
+              <w:rPr>
+                <w:rFonts w:ascii="Times New Roman" w:hAnsi="Times New Roman" w:cs="Times New Roman"/>
+                <w:iCs/>
+                <w:lang w:eastAsia="zh-CN"/>
+              </w:rPr>
+              <w:t>2</w:t>
             </w:r>
             <w:r>
               <w:rPr>
@@ -4111,7 +4577,23 @@
                 <w:vertAlign w:val="superscript"/>
                 <w:lang w:eastAsia="zh-CN"/>
               </w:rPr>
-              <w:t>rd</w:t>
+              <w:t>nd</w:t>
+            </w:r>
+            <w:r>
+              <w:rPr>
+                <w:rFonts w:ascii="Times New Roman" w:hAnsi="Times New Roman" w:cs="Times New Roman"/>
+                <w:iCs/>
+                <w:lang w:eastAsia="zh-CN"/>
+              </w:rPr>
+              <w:t xml:space="preserve"> </w:t>
+            </w:r>
+            <w:r>
+              <w:rPr>
+                <w:rFonts w:ascii="Times New Roman" w:hAnsi="Times New Roman" w:cs="Times New Roman"/>
+                <w:iCs/>
+                <w:lang w:eastAsia="zh-CN"/>
+              </w:rPr>
+              <w:t xml:space="preserve"> </w:t>
             </w:r>
           </w:p>
         </w:tc>
@@ -4123,6 +4605,7 @@
             <w:pPr>
               <w:pStyle w:val="BodyText"/>
               <w:spacing w:before="8"/>
+              <w:jc w:val="center"/>
               <w:rPr>
                 <w:rFonts w:ascii="Times New Roman" w:hAnsi="Times New Roman" w:cs="Times New Roman"/>
                 <w:iCs/>
@@ -4135,7 +4618,15 @@
                 <w:iCs/>
                 <w:lang w:eastAsia="zh-CN"/>
               </w:rPr>
-              <w:t>Apr 24</w:t>
+              <w:t>Apr 2</w:t>
+            </w:r>
+            <w:r>
+              <w:rPr>
+                <w:rFonts w:ascii="Times New Roman" w:hAnsi="Times New Roman" w:cs="Times New Roman"/>
+                <w:iCs/>
+                <w:lang w:eastAsia="zh-CN"/>
+              </w:rPr>
+              <w:t>3</w:t>
             </w:r>
             <w:r>
               <w:rPr>
@@ -4144,7 +4635,65 @@
                 <w:vertAlign w:val="superscript"/>
                 <w:lang w:eastAsia="zh-CN"/>
               </w:rPr>
-              <w:t>th</w:t>
+              <w:t>rd</w:t>
+            </w:r>
+            <w:r>
+              <w:rPr>
+                <w:rFonts w:ascii="Times New Roman" w:hAnsi="Times New Roman" w:cs="Times New Roman"/>
+                <w:iCs/>
+                <w:lang w:eastAsia="zh-CN"/>
+              </w:rPr>
+              <w:t xml:space="preserve"> </w:t>
+            </w:r>
+          </w:p>
+        </w:tc>
+        <w:tc>
+          <w:tcPr>
+            <w:tcW w:w="2581" w:type="dxa"/>
+          </w:tcPr>
+          <w:p>
+            <w:pPr>
+              <w:pStyle w:val="BodyText"/>
+              <w:spacing w:before="8"/>
+              <w:jc w:val="center"/>
+              <w:rPr>
+                <w:rFonts w:ascii="Times New Roman" w:hAnsi="Times New Roman" w:cs="Times New Roman"/>
+                <w:iCs/>
+                <w:lang w:eastAsia="zh-CN"/>
+              </w:rPr>
+            </w:pPr>
+            <w:r>
+              <w:rPr>
+                <w:rFonts w:ascii="Times New Roman" w:hAnsi="Times New Roman" w:cs="Times New Roman"/>
+                <w:iCs/>
+                <w:lang w:eastAsia="zh-CN"/>
+              </w:rPr>
+              <w:t>Apr 2</w:t>
+            </w:r>
+            <w:r>
+              <w:rPr>
+                <w:rFonts w:ascii="Times New Roman" w:hAnsi="Times New Roman" w:cs="Times New Roman"/>
+                <w:iCs/>
+                <w:lang w:eastAsia="zh-CN"/>
+              </w:rPr>
+              <w:t>3</w:t>
+            </w:r>
+            <w:r>
+              <w:rPr>
+                <w:rFonts w:ascii="Times New Roman" w:hAnsi="Times New Roman" w:cs="Times New Roman"/>
+                <w:iCs/>
+                <w:vertAlign w:val="superscript"/>
+                <w:lang w:eastAsia="zh-CN"/>
+              </w:rPr>
+              <w:t>rd</w:t>
+            </w:r>
+            <w:r>
+              <w:rPr>
+                <w:rFonts w:ascii="Times New Roman" w:hAnsi="Times New Roman" w:cs="Times New Roman"/>
+                <w:iCs/>
+                <w:lang w:eastAsia="zh-CN"/>
+              </w:rPr>
+              <w:t xml:space="preserve"> </w:t>
             </w:r>
             <w:r>
               <w:rPr>
@@ -4169,6 +4718,7 @@
             <w:pPr>
               <w:spacing w:line="276" w:lineRule="auto"/>
               <w:contextualSpacing/>
+              <w:jc w:val="center"/>
               <w:rPr>
                 <w:b/>
                 <w:bCs/>
@@ -4186,6 +4736,7 @@
             <w:pPr>
               <w:pStyle w:val="BodyText"/>
               <w:spacing w:before="8"/>
+              <w:jc w:val="center"/>
               <w:rPr>
                 <w:rFonts w:ascii="Times New Roman" w:hAnsi="Times New Roman" w:cs="Times New Roman"/>
                 <w:b/>
@@ -4204,11 +4755,19 @@
             <w:pPr>
               <w:pStyle w:val="BodyText"/>
               <w:spacing w:before="8"/>
-              <w:rPr>
-                <w:rFonts w:ascii="Times New Roman" w:hAnsi="Times New Roman" w:cs="Times New Roman"/>
-                <w:iCs/>
-              </w:rPr>
-            </w:pPr>
+              <w:jc w:val="center"/>
+              <w:rPr>
+                <w:rFonts w:ascii="Times New Roman" w:hAnsi="Times New Roman" w:cs="Times New Roman"/>
+                <w:iCs/>
+              </w:rPr>
+            </w:pPr>
+            <w:r>
+              <w:rPr>
+                <w:rFonts w:ascii="Times New Roman" w:hAnsi="Times New Roman" w:cs="Times New Roman"/>
+                <w:iCs/>
+              </w:rPr>
+              <w:t>Mir Shazil Faisal</w:t>
+            </w:r>
           </w:p>
         </w:tc>
         <w:tc>
@@ -4219,17 +4778,48 @@
             <w:pPr>
               <w:pStyle w:val="BodyText"/>
               <w:spacing w:before="8"/>
-              <w:rPr>
-                <w:rFonts w:ascii="Times New Roman" w:hAnsi="Times New Roman" w:cs="Times New Roman"/>
-                <w:iCs/>
-              </w:rPr>
-            </w:pPr>
-            <w:r>
-              <w:rPr>
-                <w:rFonts w:ascii="Times New Roman" w:hAnsi="Times New Roman" w:cs="Times New Roman"/>
-                <w:iCs/>
-              </w:rPr>
-              <w:t>Huzaifa</w:t>
+              <w:jc w:val="center"/>
+              <w:rPr>
+                <w:rFonts w:ascii="Times New Roman" w:hAnsi="Times New Roman" w:cs="Times New Roman"/>
+                <w:iCs/>
+              </w:rPr>
+            </w:pPr>
+            <w:r>
+              <w:rPr>
+                <w:rFonts w:ascii="Times New Roman" w:hAnsi="Times New Roman" w:cs="Times New Roman"/>
+                <w:iCs/>
+              </w:rPr>
+              <w:t>Mir Shazil Faisal</w:t>
+            </w:r>
+          </w:p>
+        </w:tc>
+        <w:tc>
+          <w:tcPr>
+            <w:tcW w:w="2581" w:type="dxa"/>
+          </w:tcPr>
+          <w:p>
+            <w:pPr>
+              <w:pStyle w:val="BodyText"/>
+              <w:spacing w:before="8"/>
+              <w:jc w:val="center"/>
+              <w:rPr>
+                <w:rFonts w:ascii="Times New Roman" w:hAnsi="Times New Roman" w:cs="Times New Roman"/>
+                <w:iCs/>
+              </w:rPr>
+            </w:pPr>
+            <w:r>
+              <w:rPr>
+                <w:rFonts w:ascii="Times New Roman" w:hAnsi="Times New Roman" w:cs="Times New Roman"/>
+                <w:iCs/>
+              </w:rPr>
+              <w:t xml:space="preserve">Huzaifa </w:t>
+            </w:r>
+            <w:r>
+              <w:rPr>
+                <w:rFonts w:ascii="Times New Roman" w:hAnsi="Times New Roman" w:cs="Times New Roman"/>
+                <w:iCs/>
+              </w:rPr>
+              <w:t>Zahid</w:t>
             </w:r>
           </w:p>
         </w:tc>
@@ -4246,6 +4836,7 @@
             <w:pPr>
               <w:spacing w:line="276" w:lineRule="auto"/>
               <w:contextualSpacing/>
+              <w:jc w:val="center"/>
               <w:rPr>
                 <w:b/>
                 <w:bCs/>
@@ -4263,6 +4854,7 @@
             <w:pPr>
               <w:pStyle w:val="BodyText"/>
               <w:spacing w:before="8"/>
+              <w:jc w:val="center"/>
               <w:rPr>
                 <w:rFonts w:ascii="Times New Roman" w:hAnsi="Times New Roman" w:cs="Times New Roman"/>
                 <w:b/>
@@ -4281,37 +4873,80 @@
             <w:pPr>
               <w:pStyle w:val="BodyText"/>
               <w:spacing w:before="8"/>
-              <w:rPr>
-                <w:rFonts w:ascii="Times New Roman" w:hAnsi="Times New Roman" w:cs="Times New Roman"/>
-                <w:iCs/>
-                <w:lang w:eastAsia="zh-CN"/>
-              </w:rPr>
-            </w:pPr>
-            <w:r>
-              <w:rPr>
-                <w:rFonts w:ascii="Times New Roman" w:hAnsi="Times New Roman" w:cs="Times New Roman"/>
-              </w:rPr>
-              <w:t>The defects do not need to be fixed, just add the brackets for trigonometric functions</w:t>
-            </w:r>
-          </w:p>
-        </w:tc>
-        <w:tc>
-          <w:tcPr>
-            <w:tcW w:w="2581" w:type="dxa"/>
-          </w:tcPr>
+              <w:jc w:val="center"/>
+              <w:rPr>
+                <w:rFonts w:ascii="Times New Roman" w:hAnsi="Times New Roman" w:cs="Times New Roman"/>
+              </w:rPr>
+            </w:pPr>
+          </w:p>
           <w:p>
             <w:pPr>
               <w:pStyle w:val="BodyText"/>
               <w:spacing w:before="8"/>
-              <w:rPr>
-                <w:rFonts w:ascii="Times New Roman" w:hAnsi="Times New Roman" w:cs="Times New Roman"/>
-              </w:rPr>
-            </w:pPr>
-            <w:r>
-              <w:rPr>
-                <w:rFonts w:ascii="Times New Roman" w:hAnsi="Times New Roman" w:cs="Times New Roman"/>
-              </w:rPr>
-              <w:t>Fix the Syntax error</w:t>
+              <w:jc w:val="center"/>
+              <w:rPr>
+                <w:rFonts w:ascii="Times New Roman" w:hAnsi="Times New Roman" w:cs="Times New Roman"/>
+                <w:iCs/>
+                <w:lang w:eastAsia="zh-CN"/>
+              </w:rPr>
+            </w:pPr>
+            <w:r>
+              <w:rPr>
+                <w:rFonts w:ascii="Times New Roman" w:hAnsi="Times New Roman" w:cs="Times New Roman"/>
+              </w:rPr>
+              <w:t xml:space="preserve">Pi button added to that mode of the calculator </w:t>
+            </w:r>
+          </w:p>
+        </w:tc>
+        <w:tc>
+          <w:tcPr>
+            <w:tcW w:w="2581" w:type="dxa"/>
+          </w:tcPr>
+          <w:p>
+            <w:pPr>
+              <w:pStyle w:val="BodyText"/>
+              <w:spacing w:before="8"/>
+              <w:jc w:val="center"/>
+              <w:rPr>
+                <w:rFonts w:ascii="Times New Roman" w:hAnsi="Times New Roman" w:cs="Times New Roman"/>
+              </w:rPr>
+            </w:pPr>
+          </w:p>
+          <w:p>
+            <w:pPr>
+              <w:pStyle w:val="BodyText"/>
+              <w:spacing w:before="8"/>
+              <w:jc w:val="center"/>
+              <w:rPr>
+                <w:rFonts w:ascii="Times New Roman" w:hAnsi="Times New Roman" w:cs="Times New Roman"/>
+              </w:rPr>
+            </w:pPr>
+            <w:r>
+              <w:rPr>
+                <w:rFonts w:ascii="Times New Roman" w:hAnsi="Times New Roman" w:cs="Times New Roman"/>
+              </w:rPr>
+              <w:t>An Error thrown</w:t>
+            </w:r>
+          </w:p>
+        </w:tc>
+        <w:tc>
+          <w:tcPr>
+            <w:tcW w:w="2581" w:type="dxa"/>
+          </w:tcPr>
+          <w:p>
+            <w:pPr>
+              <w:pStyle w:val="BodyText"/>
+              <w:spacing w:before="8"/>
+              <w:jc w:val="center"/>
+              <w:rPr>
+                <w:rFonts w:ascii="Times New Roman" w:hAnsi="Times New Roman" w:cs="Times New Roman"/>
+              </w:rPr>
+            </w:pPr>
+            <w:r>
+              <w:rPr>
+                <w:rFonts w:ascii="Times New Roman" w:hAnsi="Times New Roman" w:cs="Times New Roman"/>
+              </w:rPr>
+              <w:t>IF-statement that led into the code was incorrect.</w:t>
             </w:r>
           </w:p>
         </w:tc>
@@ -4319,12 +4954,944 @@
     </w:tbl>
     <w:p>
       <w:pPr>
-        <w:pStyle w:val="BodyText"/>
-        <w:spacing w:before="8"/>
-        <w:rPr>
-          <w:rFonts w:ascii="Times New Roman" w:hAnsi="Times New Roman" w:cs="Times New Roman"/>
-          <w:iCs/>
+        <w:rPr>
+          <w:rFonts w:eastAsia="Calibri"/>
+          <w:lang w:val="en-US" w:eastAsia="en-US"/>
+        </w:rPr>
+      </w:pPr>
+    </w:p>
+    <w:tbl>
+      <w:tblPr>
+        <w:tblStyle w:val="TableGrid"/>
+        <w:tblW w:w="0" w:type="auto"/>
+        <w:tblLook w:val="04A0" w:firstRow="1" w:lastRow="0" w:firstColumn="1" w:lastColumn="0" w:noHBand="0" w:noVBand="1"/>
+      </w:tblPr>
+      <w:tblGrid>
+        <w:gridCol w:w="1780"/>
+        <w:gridCol w:w="2581"/>
+        <w:gridCol w:w="2581"/>
+        <w:gridCol w:w="2581"/>
+      </w:tblGrid>
+      <w:tr>
+        <w:trPr>
+          <w:trHeight w:val="554"/>
+        </w:trPr>
+        <w:tc>
+          <w:tcPr>
+            <w:tcW w:w="1780" w:type="dxa"/>
+          </w:tcPr>
+          <w:p>
+            <w:pPr>
+              <w:spacing w:line="276" w:lineRule="auto"/>
+              <w:contextualSpacing/>
+              <w:jc w:val="center"/>
+              <w:rPr>
+                <w:b/>
+                <w:bCs/>
+              </w:rPr>
+            </w:pPr>
+            <w:r>
+              <w:rPr>
+                <w:b/>
+                <w:bCs/>
+              </w:rPr>
+              <w:t>Date reported</w:t>
+            </w:r>
+          </w:p>
+          <w:p>
+            <w:pPr>
+              <w:pStyle w:val="BodyText"/>
+              <w:spacing w:before="8"/>
+              <w:jc w:val="center"/>
+              <w:rPr>
+                <w:rFonts w:ascii="Times New Roman" w:hAnsi="Times New Roman" w:cs="Times New Roman"/>
+                <w:b/>
+                <w:bCs/>
+                <w:iCs/>
+                <w:sz w:val="20"/>
+              </w:rPr>
+            </w:pPr>
+          </w:p>
+        </w:tc>
+        <w:tc>
+          <w:tcPr>
+            <w:tcW w:w="2581" w:type="dxa"/>
+          </w:tcPr>
+          <w:p>
+            <w:pPr>
+              <w:pStyle w:val="BodyText"/>
+              <w:spacing w:before="8"/>
+              <w:jc w:val="center"/>
+              <w:rPr>
+                <w:rFonts w:ascii="Times New Roman" w:hAnsi="Times New Roman" w:cs="Times New Roman"/>
+                <w:iCs/>
+                <w:lang w:eastAsia="zh-CN"/>
+              </w:rPr>
+            </w:pPr>
+            <w:r>
+              <w:rPr>
+                <w:rFonts w:ascii="Times New Roman" w:hAnsi="Times New Roman" w:cs="Times New Roman"/>
+                <w:iCs/>
+                <w:lang w:eastAsia="zh-CN"/>
+              </w:rPr>
+              <w:t xml:space="preserve">Apr </w:t>
+            </w:r>
+            <w:r>
+              <w:rPr>
+                <w:rFonts w:ascii="Times New Roman" w:hAnsi="Times New Roman" w:cs="Times New Roman"/>
+                <w:iCs/>
+                <w:lang w:eastAsia="zh-CN"/>
+              </w:rPr>
+              <w:t>24</w:t>
+            </w:r>
+            <w:r>
+              <w:rPr>
+                <w:rFonts w:ascii="Times New Roman" w:hAnsi="Times New Roman" w:cs="Times New Roman"/>
+                <w:iCs/>
+                <w:vertAlign w:val="superscript"/>
+                <w:lang w:eastAsia="zh-CN"/>
+              </w:rPr>
+              <w:t>th</w:t>
+            </w:r>
+            <w:r>
+              <w:rPr>
+                <w:rFonts w:ascii="Times New Roman" w:hAnsi="Times New Roman" w:cs="Times New Roman"/>
+                <w:iCs/>
+                <w:lang w:eastAsia="zh-CN"/>
+              </w:rPr>
+              <w:t xml:space="preserve"> </w:t>
+            </w:r>
+          </w:p>
+        </w:tc>
+        <w:tc>
+          <w:tcPr>
+            <w:tcW w:w="2581" w:type="dxa"/>
+          </w:tcPr>
+          <w:p>
+            <w:pPr>
+              <w:pStyle w:val="BodyText"/>
+              <w:spacing w:before="8"/>
+              <w:jc w:val="center"/>
+              <w:rPr>
+                <w:rFonts w:ascii="Times New Roman" w:hAnsi="Times New Roman" w:cs="Times New Roman"/>
+                <w:iCs/>
+                <w:lang w:eastAsia="zh-CN"/>
+              </w:rPr>
+            </w:pPr>
+            <w:r>
+              <w:rPr>
+                <w:rFonts w:ascii="Times New Roman" w:hAnsi="Times New Roman" w:cs="Times New Roman"/>
+                <w:iCs/>
+                <w:lang w:eastAsia="zh-CN"/>
+              </w:rPr>
+              <w:t xml:space="preserve">Apr </w:t>
+            </w:r>
+            <w:r>
+              <w:rPr>
+                <w:rFonts w:ascii="Times New Roman" w:hAnsi="Times New Roman" w:cs="Times New Roman"/>
+                <w:iCs/>
+                <w:lang w:eastAsia="zh-CN"/>
+              </w:rPr>
+              <w:t>24</w:t>
+            </w:r>
+            <w:r>
+              <w:rPr>
+                <w:rFonts w:ascii="Times New Roman" w:hAnsi="Times New Roman" w:cs="Times New Roman"/>
+                <w:iCs/>
+                <w:vertAlign w:val="superscript"/>
+                <w:lang w:eastAsia="zh-CN"/>
+              </w:rPr>
+              <w:t>th</w:t>
+            </w:r>
+            <w:r>
+              <w:rPr>
+                <w:rFonts w:ascii="Times New Roman" w:hAnsi="Times New Roman" w:cs="Times New Roman"/>
+                <w:iCs/>
+                <w:lang w:eastAsia="zh-CN"/>
+              </w:rPr>
+              <w:t xml:space="preserve"> </w:t>
+            </w:r>
+          </w:p>
+        </w:tc>
+        <w:tc>
+          <w:tcPr>
+            <w:tcW w:w="2581" w:type="dxa"/>
+          </w:tcPr>
+          <w:p>
+            <w:pPr>
+              <w:pStyle w:val="BodyText"/>
+              <w:spacing w:before="8"/>
+              <w:jc w:val="center"/>
+              <w:rPr>
+                <w:rFonts w:ascii="Times New Roman" w:hAnsi="Times New Roman" w:cs="Times New Roman"/>
+                <w:iCs/>
+                <w:lang w:eastAsia="zh-CN"/>
+              </w:rPr>
+            </w:pPr>
+            <w:r>
+              <w:rPr>
+                <w:rFonts w:ascii="Times New Roman" w:hAnsi="Times New Roman" w:cs="Times New Roman"/>
+                <w:iCs/>
+                <w:lang w:eastAsia="zh-CN"/>
+              </w:rPr>
+              <w:t>Apr 24</w:t>
+            </w:r>
+            <w:r>
+              <w:rPr>
+                <w:rFonts w:ascii="Times New Roman" w:hAnsi="Times New Roman" w:cs="Times New Roman"/>
+                <w:iCs/>
+                <w:vertAlign w:val="superscript"/>
+                <w:lang w:eastAsia="zh-CN"/>
+              </w:rPr>
+              <w:t>th</w:t>
+            </w:r>
+          </w:p>
+        </w:tc>
+      </w:tr>
+      <w:tr>
+        <w:trPr>
+          <w:trHeight w:val="581"/>
+        </w:trPr>
+        <w:tc>
+          <w:tcPr>
+            <w:tcW w:w="1780" w:type="dxa"/>
+          </w:tcPr>
+          <w:p>
+            <w:pPr>
+              <w:spacing w:line="276" w:lineRule="auto"/>
+              <w:contextualSpacing/>
+              <w:jc w:val="center"/>
+              <w:rPr>
+                <w:b/>
+                <w:bCs/>
+              </w:rPr>
+            </w:pPr>
+          </w:p>
+          <w:p>
+            <w:pPr>
+              <w:spacing w:line="276" w:lineRule="auto"/>
+              <w:contextualSpacing/>
+              <w:jc w:val="center"/>
+              <w:rPr>
+                <w:b/>
+                <w:bCs/>
+              </w:rPr>
+            </w:pPr>
+            <w:r>
+              <w:rPr>
+                <w:b/>
+                <w:bCs/>
+              </w:rPr>
+              <w:t>Who reported it</w:t>
+            </w:r>
+          </w:p>
+          <w:p>
+            <w:pPr>
+              <w:pStyle w:val="BodyText"/>
+              <w:spacing w:before="8"/>
+              <w:jc w:val="center"/>
+              <w:rPr>
+                <w:rFonts w:ascii="Times New Roman" w:hAnsi="Times New Roman" w:cs="Times New Roman"/>
+                <w:b/>
+                <w:bCs/>
+                <w:iCs/>
+                <w:sz w:val="20"/>
+              </w:rPr>
+            </w:pPr>
+          </w:p>
+        </w:tc>
+        <w:tc>
+          <w:tcPr>
+            <w:tcW w:w="2581" w:type="dxa"/>
+          </w:tcPr>
+          <w:p>
+            <w:pPr>
+              <w:pStyle w:val="BodyText"/>
+              <w:spacing w:before="8"/>
+              <w:jc w:val="center"/>
+              <w:rPr>
+                <w:rFonts w:ascii="Times New Roman" w:hAnsi="Times New Roman" w:cs="Times New Roman"/>
+                <w:iCs/>
+                <w:lang w:eastAsia="zh-CN"/>
+              </w:rPr>
+            </w:pPr>
+          </w:p>
+          <w:p>
+            <w:pPr>
+              <w:pStyle w:val="BodyText"/>
+              <w:spacing w:before="8"/>
+              <w:jc w:val="center"/>
+              <w:rPr>
+                <w:rFonts w:ascii="Times New Roman" w:hAnsi="Times New Roman" w:cs="Times New Roman"/>
+                <w:iCs/>
+              </w:rPr>
+            </w:pPr>
+            <w:r>
+              <w:rPr>
+                <w:rFonts w:ascii="Times New Roman" w:hAnsi="Times New Roman" w:cs="Times New Roman"/>
+                <w:iCs/>
+                <w:lang w:eastAsia="zh-CN"/>
+              </w:rPr>
+              <w:t>Huzaifa Zahid</w:t>
+            </w:r>
+          </w:p>
+        </w:tc>
+        <w:tc>
+          <w:tcPr>
+            <w:tcW w:w="2581" w:type="dxa"/>
+          </w:tcPr>
+          <w:p>
+            <w:pPr>
+              <w:pStyle w:val="BodyText"/>
+              <w:spacing w:before="8"/>
+              <w:jc w:val="center"/>
+              <w:rPr>
+                <w:rFonts w:ascii="Times New Roman" w:hAnsi="Times New Roman" w:cs="Times New Roman"/>
+                <w:iCs/>
+                <w:lang w:eastAsia="zh-CN"/>
+              </w:rPr>
+            </w:pPr>
+          </w:p>
+          <w:p>
+            <w:pPr>
+              <w:pStyle w:val="BodyText"/>
+              <w:spacing w:before="8"/>
+              <w:jc w:val="center"/>
+              <w:rPr>
+                <w:rFonts w:ascii="Times New Roman" w:hAnsi="Times New Roman" w:cs="Times New Roman"/>
+                <w:iCs/>
+                <w:lang w:eastAsia="zh-CN"/>
+              </w:rPr>
+            </w:pPr>
+            <w:proofErr w:type="spellStart"/>
+            <w:r>
+              <w:rPr>
+                <w:rFonts w:ascii="Times New Roman" w:hAnsi="Times New Roman" w:cs="Times New Roman"/>
+                <w:iCs/>
+                <w:lang w:eastAsia="zh-CN"/>
+              </w:rPr>
+              <w:t>Zhenzhou</w:t>
+            </w:r>
+            <w:proofErr w:type="spellEnd"/>
+            <w:r>
+              <w:rPr>
+                <w:rFonts w:ascii="Times New Roman" w:hAnsi="Times New Roman" w:cs="Times New Roman"/>
+                <w:iCs/>
+                <w:lang w:eastAsia="zh-CN"/>
+              </w:rPr>
+              <w:t xml:space="preserve"> Wang</w:t>
+            </w:r>
+          </w:p>
+        </w:tc>
+        <w:tc>
+          <w:tcPr>
+            <w:tcW w:w="2581" w:type="dxa"/>
+          </w:tcPr>
+          <w:p>
+            <w:pPr>
+              <w:pStyle w:val="BodyText"/>
+              <w:spacing w:before="8"/>
+              <w:jc w:val="center"/>
+              <w:rPr>
+                <w:rFonts w:ascii="Times New Roman" w:hAnsi="Times New Roman" w:cs="Times New Roman"/>
+                <w:iCs/>
+                <w:lang w:eastAsia="zh-CN"/>
+              </w:rPr>
+            </w:pPr>
+          </w:p>
+          <w:p>
+            <w:pPr>
+              <w:pStyle w:val="BodyText"/>
+              <w:spacing w:before="8"/>
+              <w:jc w:val="center"/>
+              <w:rPr>
+                <w:rFonts w:ascii="Times New Roman" w:hAnsi="Times New Roman" w:cs="Times New Roman"/>
+                <w:iCs/>
+                <w:lang w:eastAsia="zh-CN"/>
+              </w:rPr>
+            </w:pPr>
+            <w:r>
+              <w:rPr>
+                <w:rFonts w:ascii="Times New Roman" w:hAnsi="Times New Roman" w:cs="Times New Roman"/>
+                <w:iCs/>
+                <w:lang w:eastAsia="zh-CN"/>
+              </w:rPr>
+              <w:t>Mir Shazil Faisal</w:t>
+            </w:r>
+          </w:p>
+        </w:tc>
+      </w:tr>
+      <w:tr>
+        <w:trPr>
+          <w:trHeight w:val="554"/>
+        </w:trPr>
+        <w:tc>
+          <w:tcPr>
+            <w:tcW w:w="1780" w:type="dxa"/>
+          </w:tcPr>
+          <w:p>
+            <w:pPr>
+              <w:spacing w:line="276" w:lineRule="auto"/>
+              <w:contextualSpacing/>
+              <w:jc w:val="center"/>
+              <w:rPr>
+                <w:b/>
+                <w:bCs/>
+              </w:rPr>
+            </w:pPr>
+            <w:r>
+              <w:rPr>
+                <w:b/>
+                <w:bCs/>
+              </w:rPr>
+              <w:t>Brief description of defect</w:t>
+            </w:r>
+          </w:p>
+          <w:p>
+            <w:pPr>
+              <w:pStyle w:val="BodyText"/>
+              <w:spacing w:before="8"/>
+              <w:jc w:val="center"/>
+              <w:rPr>
+                <w:rFonts w:ascii="Times New Roman" w:hAnsi="Times New Roman" w:cs="Times New Roman"/>
+                <w:b/>
+                <w:bCs/>
+                <w:iCs/>
+                <w:sz w:val="20"/>
+              </w:rPr>
+            </w:pPr>
+          </w:p>
+        </w:tc>
+        <w:tc>
+          <w:tcPr>
+            <w:tcW w:w="2581" w:type="dxa"/>
+          </w:tcPr>
+          <w:p>
+            <w:pPr>
+              <w:pStyle w:val="BodyText"/>
+              <w:spacing w:before="8"/>
+              <w:jc w:val="center"/>
+              <w:rPr>
+                <w:rFonts w:ascii="Times New Roman" w:hAnsi="Times New Roman" w:cs="Times New Roman"/>
+                <w:iCs/>
+              </w:rPr>
+            </w:pPr>
+          </w:p>
+          <w:p>
+            <w:pPr>
+              <w:pStyle w:val="BodyText"/>
+              <w:spacing w:before="8"/>
+              <w:jc w:val="center"/>
+              <w:rPr>
+                <w:rFonts w:ascii="Times New Roman" w:hAnsi="Times New Roman" w:cs="Times New Roman"/>
+                <w:iCs/>
+              </w:rPr>
+            </w:pPr>
+            <w:r>
+              <w:rPr>
+                <w:rFonts w:ascii="Times New Roman" w:hAnsi="Times New Roman" w:cs="Times New Roman"/>
+                <w:iCs/>
+              </w:rPr>
+              <w:t xml:space="preserve">Temperature Calculator doesn’t have negative values </w:t>
+            </w:r>
+          </w:p>
+        </w:tc>
+        <w:tc>
+          <w:tcPr>
+            <w:tcW w:w="2581" w:type="dxa"/>
+          </w:tcPr>
+          <w:p>
+            <w:pPr>
+              <w:pStyle w:val="BodyText"/>
+              <w:spacing w:before="8"/>
+              <w:jc w:val="center"/>
+              <w:rPr>
+                <w:rFonts w:ascii="Times New Roman" w:hAnsi="Times New Roman" w:cs="Times New Roman"/>
+                <w:iCs/>
+              </w:rPr>
+            </w:pPr>
+            <w:r>
+              <w:rPr>
+                <w:rFonts w:ascii="Times New Roman" w:hAnsi="Times New Roman" w:cs="Times New Roman"/>
+                <w:iCs/>
+              </w:rPr>
+              <w:t>Screen doesn’t reset after the mode is changed on the calculator</w:t>
+            </w:r>
+          </w:p>
+        </w:tc>
+        <w:tc>
+          <w:tcPr>
+            <w:tcW w:w="2581" w:type="dxa"/>
+          </w:tcPr>
+          <w:p>
+            <w:pPr>
+              <w:pStyle w:val="BodyText"/>
+              <w:spacing w:before="8"/>
+              <w:jc w:val="center"/>
+              <w:rPr>
+                <w:rFonts w:ascii="Times New Roman" w:hAnsi="Times New Roman" w:cs="Times New Roman"/>
+                <w:iCs/>
+              </w:rPr>
+            </w:pPr>
+          </w:p>
+          <w:p>
+            <w:pPr>
+              <w:pStyle w:val="BodyText"/>
+              <w:spacing w:before="8"/>
+              <w:jc w:val="center"/>
+              <w:rPr>
+                <w:rFonts w:ascii="Times New Roman" w:hAnsi="Times New Roman" w:cs="Times New Roman"/>
+                <w:iCs/>
+              </w:rPr>
+            </w:pPr>
+            <w:r>
+              <w:rPr>
+                <w:rFonts w:ascii="Times New Roman" w:hAnsi="Times New Roman" w:cs="Times New Roman"/>
+                <w:iCs/>
+              </w:rPr>
+              <w:t>‘=’ button not working</w:t>
+            </w:r>
+          </w:p>
+        </w:tc>
+      </w:tr>
+      <w:tr>
+        <w:trPr>
+          <w:trHeight w:val="581"/>
+        </w:trPr>
+        <w:tc>
+          <w:tcPr>
+            <w:tcW w:w="1780" w:type="dxa"/>
+          </w:tcPr>
+          <w:p>
+            <w:pPr>
+              <w:spacing w:line="276" w:lineRule="auto"/>
+              <w:contextualSpacing/>
+              <w:jc w:val="center"/>
+              <w:rPr>
+                <w:b/>
+                <w:bCs/>
+              </w:rPr>
+            </w:pPr>
+            <w:r>
+              <w:rPr>
+                <w:b/>
+                <w:bCs/>
+              </w:rPr>
+              <w:t>Date fixed</w:t>
+            </w:r>
+          </w:p>
+          <w:p>
+            <w:pPr>
+              <w:pStyle w:val="BodyText"/>
+              <w:spacing w:before="8"/>
+              <w:jc w:val="center"/>
+              <w:rPr>
+                <w:rFonts w:ascii="Times New Roman" w:hAnsi="Times New Roman" w:cs="Times New Roman"/>
+                <w:b/>
+                <w:bCs/>
+                <w:iCs/>
+                <w:sz w:val="20"/>
+              </w:rPr>
+            </w:pPr>
+          </w:p>
+        </w:tc>
+        <w:tc>
+          <w:tcPr>
+            <w:tcW w:w="2581" w:type="dxa"/>
+          </w:tcPr>
+          <w:p>
+            <w:pPr>
+              <w:pStyle w:val="BodyText"/>
+              <w:spacing w:before="8"/>
+              <w:jc w:val="center"/>
+              <w:rPr>
+                <w:rFonts w:ascii="Times New Roman" w:hAnsi="Times New Roman" w:cs="Times New Roman"/>
+                <w:iCs/>
+              </w:rPr>
+            </w:pPr>
+            <w:r>
+              <w:rPr>
+                <w:rFonts w:ascii="Times New Roman" w:hAnsi="Times New Roman" w:cs="Times New Roman"/>
+                <w:iCs/>
+                <w:lang w:eastAsia="zh-CN"/>
+              </w:rPr>
+              <w:t>Apr 2</w:t>
+            </w:r>
+            <w:r>
+              <w:rPr>
+                <w:rFonts w:ascii="Times New Roman" w:hAnsi="Times New Roman" w:cs="Times New Roman"/>
+                <w:iCs/>
+                <w:lang w:eastAsia="zh-CN"/>
+              </w:rPr>
+              <w:t>4</w:t>
+            </w:r>
+            <w:r>
+              <w:rPr>
+                <w:rFonts w:ascii="Times New Roman" w:hAnsi="Times New Roman" w:cs="Times New Roman"/>
+                <w:iCs/>
+                <w:vertAlign w:val="superscript"/>
+                <w:lang w:eastAsia="zh-CN"/>
+              </w:rPr>
+              <w:t>th</w:t>
+            </w:r>
+            <w:r>
+              <w:rPr>
+                <w:rFonts w:ascii="Times New Roman" w:hAnsi="Times New Roman" w:cs="Times New Roman"/>
+                <w:iCs/>
+                <w:lang w:eastAsia="zh-CN"/>
+              </w:rPr>
+              <w:t xml:space="preserve"> </w:t>
+            </w:r>
+          </w:p>
+        </w:tc>
+        <w:tc>
+          <w:tcPr>
+            <w:tcW w:w="2581" w:type="dxa"/>
+          </w:tcPr>
+          <w:p>
+            <w:pPr>
+              <w:pStyle w:val="BodyText"/>
+              <w:spacing w:before="8"/>
+              <w:jc w:val="center"/>
+              <w:rPr>
+                <w:rFonts w:ascii="Times New Roman" w:hAnsi="Times New Roman" w:cs="Times New Roman"/>
+                <w:iCs/>
+                <w:lang w:eastAsia="zh-CN"/>
+              </w:rPr>
+            </w:pPr>
+            <w:r>
+              <w:rPr>
+                <w:rFonts w:ascii="Times New Roman" w:hAnsi="Times New Roman" w:cs="Times New Roman"/>
+                <w:iCs/>
+                <w:lang w:eastAsia="zh-CN"/>
+              </w:rPr>
+              <w:t>Apr 24</w:t>
+            </w:r>
+            <w:r>
+              <w:rPr>
+                <w:rFonts w:ascii="Times New Roman" w:hAnsi="Times New Roman" w:cs="Times New Roman"/>
+                <w:iCs/>
+                <w:vertAlign w:val="superscript"/>
+                <w:lang w:eastAsia="zh-CN"/>
+              </w:rPr>
+              <w:t>th</w:t>
+            </w:r>
+          </w:p>
+        </w:tc>
+        <w:tc>
+          <w:tcPr>
+            <w:tcW w:w="2581" w:type="dxa"/>
+          </w:tcPr>
+          <w:p>
+            <w:pPr>
+              <w:pStyle w:val="BodyText"/>
+              <w:spacing w:before="8"/>
+              <w:jc w:val="center"/>
+              <w:rPr>
+                <w:rFonts w:ascii="Times New Roman" w:hAnsi="Times New Roman" w:cs="Times New Roman"/>
+                <w:iCs/>
+                <w:lang w:eastAsia="zh-CN"/>
+              </w:rPr>
+            </w:pPr>
+            <w:r>
+              <w:rPr>
+                <w:rFonts w:ascii="Times New Roman" w:hAnsi="Times New Roman" w:cs="Times New Roman"/>
+                <w:iCs/>
+                <w:lang w:eastAsia="zh-CN"/>
+              </w:rPr>
+              <w:t>Apr 24</w:t>
+            </w:r>
+            <w:r>
+              <w:rPr>
+                <w:rFonts w:ascii="Times New Roman" w:hAnsi="Times New Roman" w:cs="Times New Roman"/>
+                <w:iCs/>
+                <w:vertAlign w:val="superscript"/>
+                <w:lang w:eastAsia="zh-CN"/>
+              </w:rPr>
+              <w:t>th</w:t>
+            </w:r>
+            <w:r>
+              <w:rPr>
+                <w:rFonts w:ascii="Times New Roman" w:hAnsi="Times New Roman" w:cs="Times New Roman"/>
+                <w:iCs/>
+                <w:lang w:eastAsia="zh-CN"/>
+              </w:rPr>
+              <w:t xml:space="preserve"> </w:t>
+            </w:r>
+          </w:p>
+        </w:tc>
+      </w:tr>
+      <w:tr>
+        <w:trPr>
+          <w:trHeight w:val="554"/>
+        </w:trPr>
+        <w:tc>
+          <w:tcPr>
+            <w:tcW w:w="1780" w:type="dxa"/>
+          </w:tcPr>
+          <w:p>
+            <w:pPr>
+              <w:spacing w:line="276" w:lineRule="auto"/>
+              <w:contextualSpacing/>
+              <w:jc w:val="center"/>
+              <w:rPr>
+                <w:b/>
+                <w:bCs/>
+              </w:rPr>
+            </w:pPr>
+            <w:r>
+              <w:rPr>
+                <w:b/>
+                <w:bCs/>
+              </w:rPr>
+              <w:t>Who fixed it</w:t>
+            </w:r>
+          </w:p>
+          <w:p>
+            <w:pPr>
+              <w:pStyle w:val="BodyText"/>
+              <w:spacing w:before="8"/>
+              <w:jc w:val="center"/>
+              <w:rPr>
+                <w:rFonts w:ascii="Times New Roman" w:hAnsi="Times New Roman" w:cs="Times New Roman"/>
+                <w:b/>
+                <w:bCs/>
+                <w:iCs/>
+                <w:sz w:val="20"/>
+              </w:rPr>
+            </w:pPr>
+          </w:p>
+        </w:tc>
+        <w:tc>
+          <w:tcPr>
+            <w:tcW w:w="2581" w:type="dxa"/>
+          </w:tcPr>
+          <w:p>
+            <w:pPr>
+              <w:pStyle w:val="BodyText"/>
+              <w:spacing w:before="8"/>
+              <w:jc w:val="center"/>
+              <w:rPr>
+                <w:rFonts w:ascii="Times New Roman" w:hAnsi="Times New Roman" w:cs="Times New Roman"/>
+                <w:iCs/>
+              </w:rPr>
+            </w:pPr>
+            <w:r>
+              <w:rPr>
+                <w:rFonts w:ascii="Times New Roman" w:hAnsi="Times New Roman" w:cs="Times New Roman"/>
+                <w:iCs/>
+              </w:rPr>
+              <w:t>Mir Shazil Faisal</w:t>
+            </w:r>
+          </w:p>
+        </w:tc>
+        <w:tc>
+          <w:tcPr>
+            <w:tcW w:w="2581" w:type="dxa"/>
+          </w:tcPr>
+          <w:p>
+            <w:pPr>
+              <w:pStyle w:val="BodyText"/>
+              <w:spacing w:before="8"/>
+              <w:jc w:val="center"/>
+              <w:rPr>
+                <w:rFonts w:ascii="Times New Roman" w:hAnsi="Times New Roman" w:cs="Times New Roman"/>
+                <w:iCs/>
+              </w:rPr>
+            </w:pPr>
+            <w:proofErr w:type="spellStart"/>
+            <w:r>
+              <w:rPr>
+                <w:rFonts w:ascii="Times New Roman" w:hAnsi="Times New Roman" w:cs="Times New Roman"/>
+                <w:iCs/>
+                <w:lang w:eastAsia="zh-CN"/>
+              </w:rPr>
+              <w:t>Zhenzhou</w:t>
+            </w:r>
+            <w:proofErr w:type="spellEnd"/>
+            <w:r>
+              <w:rPr>
+                <w:rFonts w:ascii="Times New Roman" w:hAnsi="Times New Roman" w:cs="Times New Roman"/>
+                <w:iCs/>
+                <w:lang w:eastAsia="zh-CN"/>
+              </w:rPr>
+              <w:t xml:space="preserve"> Wang</w:t>
+            </w:r>
+          </w:p>
+        </w:tc>
+        <w:tc>
+          <w:tcPr>
+            <w:tcW w:w="2581" w:type="dxa"/>
+          </w:tcPr>
+          <w:p>
+            <w:pPr>
+              <w:pStyle w:val="BodyText"/>
+              <w:spacing w:before="8"/>
+              <w:jc w:val="center"/>
+              <w:rPr>
+                <w:rFonts w:ascii="Times New Roman" w:hAnsi="Times New Roman" w:cs="Times New Roman"/>
+                <w:iCs/>
+              </w:rPr>
+            </w:pPr>
+            <w:r>
+              <w:rPr>
+                <w:rFonts w:ascii="Times New Roman" w:hAnsi="Times New Roman" w:cs="Times New Roman"/>
+                <w:iCs/>
+              </w:rPr>
+              <w:t>Mir Shazil Faisal</w:t>
+            </w:r>
+          </w:p>
+        </w:tc>
+      </w:tr>
+      <w:tr>
+        <w:trPr>
+          <w:trHeight w:val="554"/>
+        </w:trPr>
+        <w:tc>
+          <w:tcPr>
+            <w:tcW w:w="1780" w:type="dxa"/>
+          </w:tcPr>
+          <w:p>
+            <w:pPr>
+              <w:spacing w:line="276" w:lineRule="auto"/>
+              <w:contextualSpacing/>
+              <w:jc w:val="center"/>
+              <w:rPr>
+                <w:b/>
+                <w:bCs/>
+              </w:rPr>
+            </w:pPr>
+            <w:r>
+              <w:rPr>
+                <w:b/>
+                <w:bCs/>
+              </w:rPr>
+              <w:t>Description of how it was fixed</w:t>
+            </w:r>
+          </w:p>
+          <w:p>
+            <w:pPr>
+              <w:pStyle w:val="BodyText"/>
+              <w:spacing w:before="8"/>
+              <w:jc w:val="center"/>
+              <w:rPr>
+                <w:rFonts w:ascii="Times New Roman" w:hAnsi="Times New Roman" w:cs="Times New Roman"/>
+                <w:b/>
+                <w:bCs/>
+                <w:iCs/>
+                <w:sz w:val="20"/>
+              </w:rPr>
+            </w:pPr>
+          </w:p>
+        </w:tc>
+        <w:tc>
+          <w:tcPr>
+            <w:tcW w:w="2581" w:type="dxa"/>
+          </w:tcPr>
+          <w:p>
+            <w:pPr>
+              <w:pStyle w:val="BodyText"/>
+              <w:spacing w:before="8"/>
+              <w:jc w:val="center"/>
+              <w:rPr>
+                <w:rFonts w:ascii="Times New Roman" w:hAnsi="Times New Roman" w:cs="Times New Roman"/>
+              </w:rPr>
+            </w:pPr>
+          </w:p>
+          <w:p>
+            <w:pPr>
+              <w:pStyle w:val="BodyText"/>
+              <w:spacing w:before="8"/>
+              <w:jc w:val="center"/>
+              <w:rPr>
+                <w:rFonts w:ascii="Times New Roman" w:hAnsi="Times New Roman" w:cs="Times New Roman"/>
+                <w:iCs/>
+                <w:lang w:eastAsia="zh-CN"/>
+              </w:rPr>
+            </w:pPr>
+            <w:r>
+              <w:rPr>
+                <w:rFonts w:ascii="Times New Roman" w:hAnsi="Times New Roman" w:cs="Times New Roman"/>
+              </w:rPr>
+              <w:t>A button for ‘-’ added</w:t>
+            </w:r>
+            <w:r>
+              <w:rPr>
+                <w:rFonts w:ascii="Times New Roman" w:hAnsi="Times New Roman" w:cs="Times New Roman"/>
+              </w:rPr>
+              <w:t xml:space="preserve"> </w:t>
+            </w:r>
+          </w:p>
+        </w:tc>
+        <w:tc>
+          <w:tcPr>
+            <w:tcW w:w="2581" w:type="dxa"/>
+          </w:tcPr>
+          <w:p>
+            <w:pPr>
+              <w:pStyle w:val="BodyText"/>
+              <w:spacing w:before="8"/>
+              <w:jc w:val="center"/>
+              <w:rPr>
+                <w:rFonts w:ascii="Times New Roman" w:hAnsi="Times New Roman" w:cs="Times New Roman"/>
+              </w:rPr>
+            </w:pPr>
+          </w:p>
+          <w:p>
+            <w:pPr>
+              <w:pStyle w:val="BodyText"/>
+              <w:spacing w:before="8"/>
+              <w:jc w:val="center"/>
+              <w:rPr>
+                <w:rFonts w:ascii="Times New Roman" w:hAnsi="Times New Roman" w:cs="Times New Roman"/>
+              </w:rPr>
+            </w:pPr>
+            <w:r>
+              <w:rPr>
+                <w:rFonts w:ascii="Times New Roman" w:hAnsi="Times New Roman" w:cs="Times New Roman"/>
+              </w:rPr>
+              <w:t>An Error thrown</w:t>
+            </w:r>
+          </w:p>
+        </w:tc>
+        <w:tc>
+          <w:tcPr>
+            <w:tcW w:w="2581" w:type="dxa"/>
+          </w:tcPr>
+          <w:p>
+            <w:pPr>
+              <w:pStyle w:val="BodyText"/>
+              <w:spacing w:before="8"/>
+              <w:jc w:val="center"/>
+              <w:rPr>
+                <w:rFonts w:ascii="Times New Roman" w:hAnsi="Times New Roman" w:cs="Times New Roman"/>
+              </w:rPr>
+            </w:pPr>
+          </w:p>
+          <w:p>
+            <w:pPr>
+              <w:pStyle w:val="BodyText"/>
+              <w:spacing w:before="8"/>
+              <w:jc w:val="center"/>
+              <w:rPr>
+                <w:rFonts w:ascii="Times New Roman" w:hAnsi="Times New Roman" w:cs="Times New Roman"/>
+              </w:rPr>
+            </w:pPr>
+            <w:r>
+              <w:rPr>
+                <w:rFonts w:ascii="Times New Roman" w:hAnsi="Times New Roman" w:cs="Times New Roman"/>
+              </w:rPr>
+              <w:t>There was a syntactical mistake in the declaration</w:t>
+            </w:r>
+          </w:p>
+        </w:tc>
+      </w:tr>
+    </w:tbl>
+    <w:p>
+      <w:pPr>
+        <w:rPr>
           <w:sz w:val="20"/>
+          <w:lang w:val="en-US"/>
         </w:rPr>
       </w:pPr>
     </w:p>
@@ -4332,6 +5899,130 @@
       <w:pPr>
         <w:rPr>
           <w:sz w:val="20"/>
+          <w:lang w:val="en-US"/>
+        </w:rPr>
+      </w:pPr>
+    </w:p>
+    <w:p>
+      <w:pPr>
+        <w:rPr>
+          <w:sz w:val="20"/>
+          <w:lang w:val="en-US"/>
+        </w:rPr>
+      </w:pPr>
+    </w:p>
+    <w:p>
+      <w:pPr>
+        <w:rPr>
+          <w:sz w:val="20"/>
+          <w:lang w:val="en-US"/>
+        </w:rPr>
+      </w:pPr>
+    </w:p>
+    <w:p>
+      <w:pPr>
+        <w:rPr>
+          <w:sz w:val="20"/>
+          <w:lang w:val="en-US"/>
+        </w:rPr>
+      </w:pPr>
+    </w:p>
+    <w:p>
+      <w:pPr>
+        <w:rPr>
+          <w:sz w:val="20"/>
+          <w:lang w:val="en-US"/>
+        </w:rPr>
+      </w:pPr>
+    </w:p>
+    <w:p>
+      <w:pPr>
+        <w:rPr>
+          <w:sz w:val="20"/>
+          <w:lang w:val="en-US"/>
+        </w:rPr>
+      </w:pPr>
+    </w:p>
+    <w:p>
+      <w:pPr>
+        <w:rPr>
+          <w:sz w:val="20"/>
+          <w:lang w:val="en-US"/>
+        </w:rPr>
+      </w:pPr>
+    </w:p>
+    <w:p>
+      <w:pPr>
+        <w:rPr>
+          <w:sz w:val="20"/>
+          <w:lang w:val="en-US"/>
+        </w:rPr>
+      </w:pPr>
+    </w:p>
+    <w:p>
+      <w:pPr>
+        <w:rPr>
+          <w:sz w:val="20"/>
+          <w:lang w:val="en-US"/>
+        </w:rPr>
+      </w:pPr>
+    </w:p>
+    <w:p>
+      <w:pPr>
+        <w:rPr>
+          <w:sz w:val="20"/>
+          <w:lang w:val="en-US"/>
+        </w:rPr>
+      </w:pPr>
+    </w:p>
+    <w:p>
+      <w:pPr>
+        <w:rPr>
+          <w:sz w:val="20"/>
+          <w:lang w:val="en-US"/>
+        </w:rPr>
+      </w:pPr>
+    </w:p>
+    <w:p>
+      <w:pPr>
+        <w:rPr>
+          <w:sz w:val="20"/>
+          <w:lang w:val="en-US"/>
+        </w:rPr>
+      </w:pPr>
+    </w:p>
+    <w:p>
+      <w:pPr>
+        <w:rPr>
+          <w:rFonts w:eastAsia="Calibri"/>
+          <w:lang w:val="en-US" w:eastAsia="en-US"/>
+        </w:rPr>
+      </w:pPr>
+    </w:p>
+    <w:p>
+      <w:pPr>
+        <w:rPr>
+          <w:sz w:val="20"/>
+          <w:lang w:val="en-US"/>
+        </w:rPr>
+      </w:pPr>
+    </w:p>
+    <w:p>
+      <w:pPr>
+        <w:rPr>
+          <w:sz w:val="20"/>
+          <w:lang w:val="en-US"/>
+        </w:rPr>
+      </w:pPr>
+    </w:p>
+    <w:p>
+      <w:pPr>
+        <w:tabs>
+          <w:tab w:val="left" w:pos="2200"/>
+        </w:tabs>
+        <w:rPr>
+          <w:rFonts w:eastAsia="Calibri"/>
+          <w:lang w:val="en-US" w:eastAsia="en-US"/>
         </w:rPr>
         <w:sectPr>
           <w:pgSz w:w="11900" w:h="16850"/>
@@ -4347,6 +6038,7 @@
           <w:tab w:val="left" w:pos="343"/>
         </w:tabs>
         <w:spacing w:before="39"/>
+        <w:ind w:left="0" w:firstLine="0"/>
         <w:rPr>
           <w:rFonts w:ascii="Times New Roman" w:hAnsi="Times New Roman" w:cs="Times New Roman"/>
           <w:lang w:eastAsia="zh-CN"/>
@@ -4384,7 +6076,7 @@
         <w:spacing w:line="360" w:lineRule="auto"/>
       </w:pPr>
       <w:r>
-        <w:t>In Project 4, we used JavaScript, HTML and CSS, where the HTML files is responsible for the layout, the CSS files for the interface design and the JavaScript files for the logic, and modularity is evident in our project, especially in the corresponding .JS files for the different functions. For example, Home, length, temperature, speed, angle, and base convert are seven modules. So, the team division of labor can become very clear. Before integration, you just need to design different modules and give them to different people, and then put the different code together for testing.</w:t>
+        <w:t>In Project 4, we used JavaScript, HTML and CSS, where the HTML file is responsible for the layout, the CSS file for the interface design and the JavaScript files for the logic, and modularity is evident in our project, especially in the corresponding .JS files for the different functions. For example, Home, length, temperature, speed, angle, and base convert are seven modules. So, the team division of labor can become very clear. Before integration, you just need to design different modules and give them to different people, and then put the different code together for testing.</w:t>
       </w:r>
     </w:p>
     <w:p>
@@ -4392,7 +6084,61 @@
         <w:spacing w:line="360" w:lineRule="auto"/>
       </w:pPr>
       <w:r>
-        <w:t xml:space="preserve">The Integration Strategy we used in the Project 4 should be the Sandwich Integration. The Sandwich Integration has several features. It is combines two strategies of topdown and bottom-up which maximizing their strengths and minimizing their weaknesses. The sandwich integration artition modules into two groups (basically layout and logical). Implement and integrate logic artifacts top down(in the JavaScript files, which is </w:t>
+        <w:t xml:space="preserve">The Integration Strategy we used in the Project 4 </w:t>
+      </w:r>
+      <w:r>
+        <w:rPr>
+          <w:lang w:val="en-US"/>
+        </w:rPr>
+        <w:t xml:space="preserve">would </w:t>
+      </w:r>
+      <w:r>
+        <w:t xml:space="preserve">be the Sandwich Integration. The Sandwich Integration has several features. It combines two strategies of topdown and bottom-up </w:t>
+      </w:r>
+      <w:r>
+        <w:rPr>
+          <w:lang w:val="en-US"/>
+        </w:rPr>
+        <w:t xml:space="preserve">approaches </w:t>
+      </w:r>
+      <w:r>
+        <w:t>which maximiz</w:t>
+      </w:r>
+      <w:r>
+        <w:rPr>
+          <w:lang w:val="en-US"/>
+        </w:rPr>
+        <w:t>es</w:t>
+      </w:r>
+      <w:r>
+        <w:t xml:space="preserve"> their strengths and minimiz</w:t>
+      </w:r>
+      <w:r>
+        <w:rPr>
+          <w:lang w:val="en-US"/>
+        </w:rPr>
+        <w:t>es</w:t>
+      </w:r>
+      <w:r>
+        <w:t xml:space="preserve"> their weaknesses. The sandwich integration </w:t>
+      </w:r>
+      <w:r>
+        <w:rPr>
+          <w:lang w:val="en-US"/>
+        </w:rPr>
+        <w:t>describes</w:t>
+      </w:r>
+      <w:r>
+        <w:t xml:space="preserve"> two groups (basically layout and logical). Implement and integrate logic artifacts top down</w:t>
+      </w:r>
+      <w:r>
+        <w:rPr>
+          <w:lang w:val="en-US"/>
+        </w:rPr>
+        <w:t xml:space="preserve"> </w:t>
+      </w:r>
+      <w:r>
+        <w:t xml:space="preserve">(in the JavaScript files, which is </w:t>
       </w:r>
       <w:r>
         <w:rPr>
@@ -4536,7 +6282,7 @@
           <w:rFonts w:ascii="Times New Roman" w:hAnsi="Times New Roman" w:cs="Times New Roman"/>
           <w:b/>
           <w:sz w:val="23"/>
-          <w:lang w:val="en-CN"/>
+          <w:lang/>
         </w:rPr>
       </w:pPr>
     </w:p>
@@ -4572,7 +6318,7 @@
         <w:tabs>
           <w:tab w:val="left" w:pos="343"/>
         </w:tabs>
-        <w:ind w:left="100" w:firstLine="0"/>
+        <w:ind w:left="0" w:firstLine="0"/>
         <w:rPr>
           <w:rFonts w:ascii="Times New Roman" w:hAnsi="Times New Roman" w:cs="Times New Roman"/>
         </w:rPr>
@@ -4631,95 +6377,65 @@
         <w:rPr>
           <w:lang w:val="en-US"/>
         </w:rPr>
-        <w:t xml:space="preserve"> is the modification of an existing software system to expand its functionality and improve its performance, mainly by adding functional and performance features that were not specified during the system analysis and design phase. These features are necessary to improve the functionality of the system. This aspect of maintenance accounts for 50% to 60% of the overall maintenance work, a large proportion. It is also an important aspect in relation to the quality of the system development.</w:t>
-      </w:r>
-      <w:r>
+        <w:t xml:space="preserve"> is the modification of an existing software system to expand its functionality and improve its performance, mainly by adding functional and performance features that were not specified during the system analysis and design phase. These features are necessary to improve the functionality of the system. This aspect of maintenance accounts for 50% to 60% of the overall maintenance work, a large proportion. It is also an important aspect in relation to the quality of the system development. Preventive maintenance is necessary to improve the reliability and maintainability of the application software and to adapt to future changes in the software and hardware environment. This aspect of the maintenance workload represents around 4% of the overall maintenance workload.</w:t>
+      </w:r>
+    </w:p>
+    <w:p>
+      <w:pPr>
+        <w:spacing w:line="360" w:lineRule="auto"/>
+      </w:pPr>
+      <w:r>
+        <w:t>Ideally, our code would require minimum maintenance. Unfortunately, it is hard to have God smile on us every single time. therefore, having a proper maintenance plan is important.</w:t>
+      </w:r>
+    </w:p>
+    <w:p>
+      <w:pPr>
+        <w:spacing w:line="360" w:lineRule="auto"/>
+      </w:pPr>
+      <w:r>
+        <w:t>Our program is a html-based program. It can be both on local or online location. If on an online location, even on a local server location, maintenance of such server may apply. Say a most basic azure server. A two-core CPU web server costs around $15 per month on a yearly basis. Therefore, the maintenance of the server may cost $180 a year.</w:t>
+      </w:r>
+    </w:p>
+    <w:p>
+      <w:pPr>
+        <w:spacing w:line="360" w:lineRule="auto"/>
+      </w:pPr>
+      <w:r>
+        <w:t xml:space="preserve">We should also consider employment of maintenance staff. This is a small project, so we can assign the maintenance tasks along with other projects. I would say these will cost around $3000 for salary per year. </w:t>
+      </w:r>
+    </w:p>
+    <w:p>
+      <w:pPr>
+        <w:spacing w:line="360" w:lineRule="auto"/>
+      </w:pPr>
+      <w:r>
+        <w:t>To best brace for impact, we should also prepare for the deprecation of some features of html that may affect our project. This happens once in a while. For example, Adobe no longer supports Flash Player after December 31, 2020 and blocked Flash content from running in Flash Player beginning January 12, 2021. Therefore, all Flash based web projects need to be rewritten. to maintain the longevity of our project, we should sign a bet agreement with an insurance company that our code could be needed to rewrite within 15 years. I would suggest a $300 per year for the contract given web based language’s historical length of support.</w:t>
+      </w:r>
+    </w:p>
+    <w:p>
+      <w:pPr>
+        <w:spacing w:line="360" w:lineRule="auto"/>
         <w:rPr>
           <w:lang w:val="en-US"/>
         </w:rPr>
-        <w:t xml:space="preserve"> </w:t>
+      </w:pPr>
+      <w:r>
+        <w:t>Therefore, I would say a yearly maintenance cost of $3500</w:t>
       </w:r>
       <w:r>
         <w:rPr>
           <w:lang w:val="en-US"/>
         </w:rPr>
-        <w:t>Preventive maintenance is necessary to improve the reliability and maintainability of the application software and to adapt to future changes in the software and hardware environment.</w:t>
+        <w:t xml:space="preserve"> to $4000</w:t>
+      </w:r>
+      <w:r>
+        <w:t xml:space="preserve"> is probable.</w:t>
       </w:r>
       <w:r>
         <w:rPr>
           <w:lang w:val="en-US"/>
         </w:rPr>
-        <w:t xml:space="preserve"> </w:t>
-      </w:r>
-      <w:r>
-        <w:rPr>
-          <w:lang w:val="en-US"/>
-        </w:rPr>
-        <w:t>This aspect of the maintenance workload represents around 4% of the overall maintenance workload.</w:t>
-      </w:r>
-    </w:p>
-    <w:p>
-      <w:pPr>
-        <w:spacing w:line="360" w:lineRule="auto"/>
-      </w:pPr>
-      <w:r>
-        <w:t>Ideally, our code would require minimum maintenance. Unfortunately, it is hard to have God smile on us every single time. therefore, having a proper maintenance plan is important.</w:t>
-      </w:r>
-    </w:p>
-    <w:p>
-      <w:pPr>
-        <w:spacing w:line="360" w:lineRule="auto"/>
-      </w:pPr>
-      <w:r>
-        <w:t>Our program is a html-based program. It can be both on local or online location. If on an online location, even on a local server location, maintenance of such server may apply. Say a most basic azure server. A two-core CPU web server costs around $15 per month on a yearly basis. Therefore, the maintenance of the server may cost $180 a year.</w:t>
-      </w:r>
-    </w:p>
-    <w:p>
-      <w:pPr>
-        <w:spacing w:line="360" w:lineRule="auto"/>
-      </w:pPr>
-      <w:r>
-        <w:t xml:space="preserve">We should also consider employment of maintenance staff. This is a small project, so we can assign the maintenance tasks along with other projects. I would say these will cost around $3000 for salary per year. </w:t>
-      </w:r>
-    </w:p>
-    <w:p>
-      <w:pPr>
-        <w:spacing w:line="360" w:lineRule="auto"/>
-      </w:pPr>
-      <w:r>
-        <w:t>To best brace for impact, we should also prepare for the deprecation of some features of html that may affect our project. This happens once in a while. For example, Adobe no longer supports Flash Player after December 31, 2020 and blocked Flash content from running in Flash Player beginning January 12, 2021. Therefore, all Flash based web projects need to be rewritten. to maintain the longevity of our project, we should sign a bet agreement with an insurance company that our code could be needed to rewrite within 15 years. I would suggest a $300 per year for the contract given web based language’s historical length of support.</w:t>
-      </w:r>
-    </w:p>
-    <w:p>
-      <w:pPr>
-        <w:spacing w:line="360" w:lineRule="auto"/>
-        <w:rPr>
-          <w:lang w:val="en-US"/>
-        </w:rPr>
-      </w:pPr>
-      <w:r>
-        <w:t>Therefore, I would say a yearly maintenance cost of $3500</w:t>
-      </w:r>
-      <w:r>
-        <w:rPr>
-          <w:lang w:val="en-US"/>
-        </w:rPr>
-        <w:t xml:space="preserve"> to $4000</w:t>
-      </w:r>
-      <w:r>
-        <w:t xml:space="preserve"> is probable.</w:t>
-      </w:r>
-      <w:r>
-        <w:rPr>
-          <w:lang w:val="en-US"/>
-        </w:rPr>
-        <w:t xml:space="preserve"> </w:t>
-      </w:r>
-      <w:r>
-        <w:rPr>
-          <w:lang w:val="en-US"/>
-        </w:rPr>
-        <w:t xml:space="preserve">Depending on the proportion of the maintenance costs and the budget, different maintenance components will require </w:t>
+        <w:t xml:space="preserve"> Depending on the proportion of the maintenance costs and the budget, different maintenance components will require </w:t>
       </w:r>
       <w:r>
         <w:rPr>
@@ -4745,7 +6461,7 @@
           <w:tab w:val="left" w:pos="343"/>
         </w:tabs>
         <w:spacing w:before="39"/>
-        <w:ind w:left="142" w:firstLine="0"/>
+        <w:ind w:left="0" w:firstLine="0"/>
         <w:rPr>
           <w:rFonts w:ascii="Times New Roman" w:hAnsi="Times New Roman" w:cs="Times New Roman"/>
         </w:rPr>
@@ -4775,6 +6491,9 @@
       </w:pPr>
     </w:p>
     <w:p>
+      <w:pPr>
+        <w:spacing w:line="360" w:lineRule="auto"/>
+      </w:pPr>
       <w:r>
         <w:rPr>
           <w:lang w:val="en-US"/>
@@ -4852,11 +6571,13 @@
       <w:r>
         <w:rPr>
           <w:rFonts w:ascii="Times New Roman" w:hAnsi="Times New Roman" w:cs="Times New Roman"/>
+          <w:b/>
+          <w:bCs/>
           <w:color w:val="000000" w:themeColor="text1"/>
           <w:sz w:val="24"/>
           <w:szCs w:val="24"/>
         </w:rPr>
-        <w:t xml:space="preserve">Fault Description: </w:t>
+        <w:t>Fault Description</w:t>
       </w:r>
       <w:r>
         <w:rPr>
@@ -4865,34 +6586,7 @@
           <w:sz w:val="24"/>
           <w:szCs w:val="24"/>
         </w:rPr>
-        <w:t xml:space="preserve">Trig functions do not work without paratheses. It should. If we input sin 1 instead of </w:t>
-      </w:r>
-      <w:r>
-        <w:rPr>
-          <w:rFonts w:ascii="Times New Roman" w:hAnsi="Times New Roman" w:cs="Times New Roman"/>
-          <w:color w:val="000000" w:themeColor="text1"/>
-          <w:sz w:val="24"/>
-          <w:szCs w:val="24"/>
-        </w:rPr>
-        <w:t>sin (</w:t>
-      </w:r>
-      <w:r>
-        <w:rPr>
-          <w:rFonts w:ascii="Times New Roman" w:hAnsi="Times New Roman" w:cs="Times New Roman"/>
-          <w:color w:val="000000" w:themeColor="text1"/>
-          <w:sz w:val="24"/>
-          <w:szCs w:val="24"/>
-        </w:rPr>
-        <w:t>1), it will end in error.</w:t>
-      </w:r>
-      <w:r>
-        <w:rPr>
-          <w:rFonts w:ascii="Times New Roman" w:hAnsi="Times New Roman" w:cs="Times New Roman"/>
-          <w:color w:val="000000" w:themeColor="text1"/>
-          <w:sz w:val="24"/>
-          <w:szCs w:val="24"/>
-        </w:rPr>
-        <w:t xml:space="preserve"> (</w:t>
+        <w:t>: Trig functions do not work without paratheses. It should. If we input sin 1 instead of sin (1), it will end in error. (</w:t>
       </w:r>
       <w:proofErr w:type="spellStart"/>
       <w:r>
@@ -4949,52 +6643,7 @@
           <w:sz w:val="24"/>
           <w:szCs w:val="24"/>
         </w:rPr>
-        <w:t xml:space="preserve"> </w:t>
-      </w:r>
-      <w:r>
-        <w:rPr>
-          <w:rFonts w:ascii="Times New Roman" w:hAnsi="Times New Roman" w:cs="Times New Roman"/>
-          <w:color w:val="000000" w:themeColor="text1"/>
-          <w:sz w:val="24"/>
-          <w:szCs w:val="24"/>
-        </w:rPr>
-        <w:t xml:space="preserve">ran the codes and </w:t>
-      </w:r>
-      <w:r>
-        <w:rPr>
-          <w:rFonts w:ascii="Times New Roman" w:hAnsi="Times New Roman" w:cs="Times New Roman"/>
-          <w:color w:val="000000" w:themeColor="text1"/>
-          <w:sz w:val="24"/>
-          <w:szCs w:val="24"/>
-        </w:rPr>
-        <w:t>report</w:t>
-      </w:r>
-      <w:r>
-        <w:rPr>
-          <w:rFonts w:ascii="Times New Roman" w:hAnsi="Times New Roman" w:cs="Times New Roman"/>
-          <w:color w:val="000000" w:themeColor="text1"/>
-          <w:sz w:val="24"/>
-          <w:szCs w:val="24"/>
-        </w:rPr>
-        <w:t>ed</w:t>
-      </w:r>
-      <w:r>
-        <w:rPr>
-          <w:rFonts w:ascii="Times New Roman" w:hAnsi="Times New Roman" w:cs="Times New Roman"/>
-          <w:color w:val="000000" w:themeColor="text1"/>
-          <w:sz w:val="24"/>
-          <w:szCs w:val="24"/>
-        </w:rPr>
-        <w:t xml:space="preserve"> the bug, which is indeed a fault, but it is not a fault that has to be fixed. It makes sense to force the addition of parentheses, as it better separates the following operators from the values, but the only thing that doesn't make sense is that adding parentheses is a pain. However, the rest of our team felt that our calculator had to make a rigorous judgement that parentheses had to be forced when using trigonometric functions.</w:t>
-      </w:r>
-      <w:r>
-        <w:rPr>
-          <w:rFonts w:ascii="Times New Roman" w:hAnsi="Times New Roman" w:cs="Times New Roman"/>
-          <w:color w:val="000000" w:themeColor="text1"/>
-          <w:sz w:val="24"/>
-          <w:szCs w:val="24"/>
-        </w:rPr>
-        <w:t xml:space="preserve"> </w:t>
+        <w:t xml:space="preserve"> ran the codes and reported the bug, which is indeed a fault, but it is not a fault that has to be fixed. It makes sense to force the addition of parentheses, as it better separates the following operators from the values, but the only thing that doesn't make sense is that adding parentheses is a pain. However, the rest of our team felt that our calculator had to make a rigorous judgement that parentheses had to be forced when using trigonometric functions. </w:t>
       </w:r>
       <w:r>
         <w:rPr>
@@ -5004,47 +6653,7 @@
           <w:szCs w:val="24"/>
           <w:shd w:val="clear" w:color="auto" w:fill="FFFFFF"/>
         </w:rPr>
-        <w:t>We intentionally let the format be with parenthesis</w:t>
-      </w:r>
-      <w:r>
-        <w:rPr>
-          <w:rFonts w:ascii="Times New Roman" w:hAnsi="Times New Roman" w:cs="Times New Roman"/>
-          <w:color w:val="000000" w:themeColor="text1"/>
-          <w:sz w:val="24"/>
-          <w:szCs w:val="24"/>
-          <w:shd w:val="clear" w:color="auto" w:fill="FFFFFF"/>
-        </w:rPr>
-        <w:t xml:space="preserve"> and</w:t>
-      </w:r>
-      <w:r>
-        <w:rPr>
-          <w:rFonts w:ascii="Times New Roman" w:hAnsi="Times New Roman" w:cs="Times New Roman"/>
-          <w:color w:val="000000" w:themeColor="text1"/>
-          <w:sz w:val="24"/>
-          <w:szCs w:val="24"/>
-          <w:shd w:val="clear" w:color="auto" w:fill="FFFFFF"/>
-        </w:rPr>
-        <w:t xml:space="preserve"> couldn’t let pi in or the other thing</w:t>
-      </w:r>
-      <w:r>
-        <w:rPr>
-          <w:rFonts w:ascii="Times New Roman" w:hAnsi="Times New Roman" w:cs="Times New Roman"/>
-          <w:color w:val="000000" w:themeColor="text1"/>
-          <w:sz w:val="24"/>
-          <w:szCs w:val="24"/>
-          <w:shd w:val="clear" w:color="auto" w:fill="FFFFFF"/>
-        </w:rPr>
-        <w:t xml:space="preserve"> be added</w:t>
-      </w:r>
-      <w:r>
-        <w:rPr>
-          <w:rFonts w:ascii="Times New Roman" w:hAnsi="Times New Roman" w:cs="Times New Roman"/>
-          <w:color w:val="000000" w:themeColor="text1"/>
-          <w:sz w:val="24"/>
-          <w:szCs w:val="24"/>
-          <w:shd w:val="clear" w:color="auto" w:fill="FFFFFF"/>
-        </w:rPr>
-        <w:t xml:space="preserve"> because for that we’d have to change the entire structure.</w:t>
+        <w:t>We intentionally let the format be with parenthesis and couldn’t let pi in or the other thing be added because for that we’d have to change the entire structure.</w:t>
       </w:r>
       <w:r>
         <w:rPr>
@@ -5094,6 +6703,8 @@
       <w:r>
         <w:rPr>
           <w:rFonts w:ascii="Times New Roman" w:hAnsi="Times New Roman" w:cs="Times New Roman"/>
+          <w:b/>
+          <w:bCs/>
           <w:sz w:val="24"/>
           <w:szCs w:val="24"/>
         </w:rPr>
@@ -5121,23 +6732,7 @@
           <w:sz w:val="24"/>
           <w:szCs w:val="24"/>
         </w:rPr>
-        <w:t xml:space="preserve"> </w:t>
-      </w:r>
-      <w:r>
-        <w:rPr>
-          <w:rFonts w:ascii="Times New Roman" w:hAnsi="Times New Roman" w:cs="Times New Roman"/>
-          <w:sz w:val="24"/>
-          <w:szCs w:val="24"/>
-        </w:rPr>
-        <w:t>Reversing the angular frequency and degree caused some problems with the display of trigonometric function</w:t>
-      </w:r>
-      <w:r>
-        <w:rPr>
-          <w:rFonts w:ascii="Times New Roman" w:hAnsi="Times New Roman" w:cs="Times New Roman"/>
-          <w:sz w:val="24"/>
-          <w:szCs w:val="24"/>
-        </w:rPr>
-        <w:t>s. (</w:t>
+        <w:t xml:space="preserve"> Reversing the angular frequency and degree caused some problems with the display of trigonometric functions. (</w:t>
       </w:r>
       <w:proofErr w:type="spellStart"/>
       <w:r>
@@ -5186,15 +6781,7 @@
           <w:sz w:val="24"/>
           <w:szCs w:val="24"/>
         </w:rPr>
-        <w:t xml:space="preserve"> Wang reported the bug and Huzaifa was assigned to fix the fault. </w:t>
-      </w:r>
-      <w:r>
-        <w:rPr>
-          <w:rFonts w:ascii="Times New Roman" w:eastAsia="SimSun" w:hAnsi="Times New Roman" w:cs="Times New Roman"/>
-          <w:sz w:val="24"/>
-          <w:szCs w:val="24"/>
-        </w:rPr>
-        <w:t>The reason for the error was that he had mistakenly written rad and degree backwards when applying the method. He changed the structure slightly and adjusted the parameters to align the wrong object to the correct place and the error was fixed.</w:t>
+        <w:t xml:space="preserve"> Wang reported the bug and Huzaifa was assigned to fix the fault. The reason for the error was that he had mistakenly written rad and degree backwards when applying the method. He changed the structure slightly and adjusted the parameters to align the wrong object to the correct place and the error was fixed.</w:t>
       </w:r>
     </w:p>
     <w:p>
@@ -5215,10 +6802,20 @@
       <w:r>
         <w:rPr>
           <w:rFonts w:ascii="Times New Roman" w:hAnsi="Times New Roman" w:cs="Times New Roman"/>
+          <w:b/>
+          <w:bCs/>
           <w:sz w:val="24"/>
           <w:szCs w:val="24"/>
         </w:rPr>
-        <w:t xml:space="preserve">Fault Description: </w:t>
+        <w:t>Fault Description:</w:t>
+      </w:r>
+      <w:r>
+        <w:rPr>
+          <w:rFonts w:ascii="Times New Roman" w:hAnsi="Times New Roman" w:cs="Times New Roman"/>
+          <w:sz w:val="24"/>
+          <w:szCs w:val="24"/>
+        </w:rPr>
+        <w:t xml:space="preserve"> </w:t>
       </w:r>
       <w:r>
         <w:rPr>
@@ -5226,31 +6823,7 @@
           <w:sz w:val="24"/>
           <w:szCs w:val="24"/>
         </w:rPr>
-        <w:t>When using the temperature conversion function, when converting from Fahrenheit to Celsius, the system will report an error if the degree of Fahrenheit is below -1000</w:t>
-      </w:r>
-      <w:r>
-        <w:rPr>
-          <w:rFonts w:ascii="Times New Roman" w:eastAsia="SimSun" w:hAnsi="Times New Roman" w:cs="Times New Roman"/>
-          <w:sz w:val="24"/>
-          <w:szCs w:val="24"/>
-        </w:rPr>
-        <w:t xml:space="preserve">0 </w:t>
-      </w:r>
-      <w:r>
-        <w:rPr>
-          <w:rFonts w:ascii="Times New Roman" w:eastAsia="SimSun" w:hAnsi="Times New Roman" w:cs="Times New Roman"/>
-          <w:sz w:val="24"/>
-          <w:szCs w:val="24"/>
-        </w:rPr>
-        <w:t>degrees.</w:t>
-      </w:r>
-      <w:r>
-        <w:rPr>
-          <w:rFonts w:ascii="Times New Roman" w:eastAsia="SimSun" w:hAnsi="Times New Roman" w:cs="Times New Roman"/>
-          <w:sz w:val="24"/>
-          <w:szCs w:val="24"/>
-        </w:rPr>
-        <w:t xml:space="preserve"> </w:t>
+        <w:t xml:space="preserve">When using the temperature conversion function, when converting from Fahrenheit to Celsius, the system will report an error if the degree of Fahrenheit is below -10000 degrees. </w:t>
       </w:r>
       <w:proofErr w:type="gramStart"/>
       <w:r>
@@ -5260,9 +6833,9 @@
           <w:szCs w:val="24"/>
           <w:lang w:eastAsia="zh-CN"/>
         </w:rPr>
-        <w:t xml:space="preserve">( </w:t>
-      </w:r>
-      <w:proofErr w:type="spellStart"/>
+        <w:t>( Shazil</w:t>
+      </w:r>
+      <w:proofErr w:type="gramEnd"/>
       <w:r>
         <w:rPr>
           <w:rFonts w:ascii="Times New Roman" w:eastAsia="SimSun" w:hAnsi="Times New Roman" w:cs="Times New Roman"/>
@@ -5270,19 +6843,22 @@
           <w:szCs w:val="24"/>
           <w:lang w:eastAsia="zh-CN"/>
         </w:rPr>
-        <w:t>Shazil</w:t>
-      </w:r>
-      <w:proofErr w:type="spellEnd"/>
-      <w:proofErr w:type="gramEnd"/>
-      <w:r>
+        <w:t xml:space="preserve"> reported)</w:t>
+      </w:r>
+    </w:p>
+    <w:p>
+      <w:pPr>
+        <w:pStyle w:val="ListParagraph"/>
+        <w:spacing w:after="160" w:line="360" w:lineRule="auto"/>
+        <w:ind w:left="720" w:firstLine="0"/>
+        <w:contextualSpacing/>
         <w:rPr>
           <w:rFonts w:ascii="Times New Roman" w:eastAsia="SimSun" w:hAnsi="Times New Roman" w:cs="Times New Roman"/>
           <w:sz w:val="24"/>
           <w:szCs w:val="24"/>
           <w:lang w:eastAsia="zh-CN"/>
         </w:rPr>
-        <w:t xml:space="preserve"> reported</w:t>
-      </w:r>
+      </w:pPr>
       <w:r>
         <w:rPr>
           <w:rFonts w:ascii="Times New Roman" w:eastAsia="SimSun" w:hAnsi="Times New Roman" w:cs="Times New Roman"/>
@@ -5290,50 +6866,7 @@
           <w:szCs w:val="24"/>
           <w:lang w:eastAsia="zh-CN"/>
         </w:rPr>
-        <w:t>)</w:t>
-      </w:r>
-    </w:p>
-    <w:p>
-      <w:pPr>
-        <w:pStyle w:val="ListParagraph"/>
-        <w:spacing w:after="160" w:line="360" w:lineRule="auto"/>
-        <w:ind w:left="720" w:firstLine="0"/>
-        <w:contextualSpacing/>
-        <w:rPr>
-          <w:rFonts w:ascii="Times New Roman" w:eastAsia="SimSun" w:hAnsi="Times New Roman" w:cs="Times New Roman"/>
-          <w:sz w:val="24"/>
-          <w:szCs w:val="24"/>
-          <w:lang w:eastAsia="zh-CN"/>
-        </w:rPr>
-      </w:pPr>
-      <w:proofErr w:type="spellStart"/>
-      <w:r>
-        <w:rPr>
-          <w:rFonts w:ascii="Times New Roman" w:eastAsia="SimSun" w:hAnsi="Times New Roman" w:cs="Times New Roman"/>
-          <w:sz w:val="24"/>
-          <w:szCs w:val="24"/>
-          <w:lang w:eastAsia="zh-CN"/>
-        </w:rPr>
-        <w:t>Shazil</w:t>
-      </w:r>
-      <w:proofErr w:type="spellEnd"/>
-      <w:r>
-        <w:rPr>
-          <w:rFonts w:ascii="Times New Roman" w:eastAsia="SimSun" w:hAnsi="Times New Roman" w:cs="Times New Roman"/>
-          <w:sz w:val="24"/>
-          <w:szCs w:val="24"/>
-          <w:lang w:eastAsia="zh-CN"/>
-        </w:rPr>
-        <w:t xml:space="preserve"> reported the bug and Huzaifa fixed it, t</w:t>
-      </w:r>
-      <w:r>
-        <w:rPr>
-          <w:rFonts w:ascii="Times New Roman" w:eastAsia="SimSun" w:hAnsi="Times New Roman" w:cs="Times New Roman"/>
-          <w:sz w:val="24"/>
-          <w:szCs w:val="24"/>
-          <w:lang w:eastAsia="zh-CN"/>
-        </w:rPr>
-        <w:t>he reason for the error was that he had incorrectly set the wrong range of degrees when applying the method, which caused the error to be reported when the range was exceeded.</w:t>
+        <w:t>Shazil reported the bug and Huzaifa fixed it, the reason for the error was that he had incorrectly set the wrong range of degrees when applying the method, which caused the error to be reported when the range was exceeded.</w:t>
       </w:r>
     </w:p>
     <w:p>
@@ -5347,6 +6880,8 @@
         <w:contextualSpacing/>
         <w:rPr>
           <w:rFonts w:ascii="Times New Roman" w:hAnsi="Times New Roman" w:cs="Times New Roman"/>
+          <w:b/>
+          <w:bCs/>
           <w:sz w:val="24"/>
           <w:szCs w:val="24"/>
         </w:rPr>
@@ -5354,18 +6889,12 @@
       <w:r>
         <w:rPr>
           <w:rFonts w:ascii="Times New Roman" w:hAnsi="Times New Roman" w:cs="Times New Roman"/>
+          <w:b/>
+          <w:bCs/>
           <w:sz w:val="24"/>
           <w:szCs w:val="24"/>
         </w:rPr>
-        <w:t>Fault Description:</w:t>
-      </w:r>
-      <w:r>
-        <w:rPr>
-          <w:rFonts w:ascii="Times New Roman" w:hAnsi="Times New Roman" w:cs="Times New Roman"/>
-          <w:sz w:val="24"/>
-          <w:szCs w:val="24"/>
-        </w:rPr>
-        <w:t xml:space="preserve"> </w:t>
+        <w:t xml:space="preserve">Fault Description: </w:t>
       </w:r>
     </w:p>
     <w:p>
@@ -5431,7 +6960,7 @@
           <w:sz w:val="24"/>
           <w:szCs w:val="24"/>
         </w:rPr>
-        <w:t xml:space="preserve">The reason for the error was that the speed conversion function is a one-click conversion of numbers and the reference to trigonometric functions would lead to an error in the system's operations. The trigonometric functions are not used in speed conversions in real life applications, so the solution was to remove the trigonometric functions from the interface after discussion with the team and </w:t>
+        <w:t xml:space="preserve">The reason for the error was that the speed conversion function is a one-click conversion of numbers and the reference to trigonometric functions would lead to an error in the system's operations. The trigonometric functions are not used in speed conversions in real life applications, so the solution was to remove the trigonometric functions from the interface </w:t>
       </w:r>
       <w:r>
         <w:rPr>
@@ -5439,15 +6968,8 @@
           <w:sz w:val="24"/>
           <w:szCs w:val="24"/>
         </w:rPr>
-        <w:t>considering</w:t>
-      </w:r>
-      <w:r>
-        <w:rPr>
-          <w:rFonts w:ascii="Times New Roman" w:hAnsi="Times New Roman" w:cs="Times New Roman"/>
-          <w:sz w:val="24"/>
-          <w:szCs w:val="24"/>
-        </w:rPr>
-        <w:t xml:space="preserve"> the user experience and user requirements.</w:t>
+        <w:lastRenderedPageBreak/>
+        <w:t>after discussion with the team and considering the user experience and user requirements.</w:t>
       </w:r>
     </w:p>
     <w:p>
@@ -5709,8 +7231,8 @@
   <w:abstractNum w:abstractNumId="2" w15:restartNumberingAfterBreak="0">
     <w:nsid w:val="74B50B28"/>
     <w:multiLevelType w:val="hybridMultilevel"/>
-    <w:tmpl w:val="AB88F36E"/>
-    <w:lvl w:ilvl="0" w:tplc="EA8C9D36">
+    <w:tmpl w:val="CB5ACCC2"/>
+    <w:lvl w:ilvl="0" w:tplc="E2764370">
       <w:start w:val="1"/>
       <w:numFmt w:val="decimal"/>
       <w:lvlText w:val="%1."/>
@@ -5720,6 +7242,8 @@
       </w:pPr>
       <w:rPr>
         <w:rFonts w:hint="default"/>
+        <w:b/>
+        <w:bCs/>
       </w:rPr>
     </w:lvl>
     <w:lvl w:ilvl="1" w:tplc="04090019" w:tentative="1">
@@ -5795,13 +7319,13 @@
       </w:pPr>
     </w:lvl>
   </w:abstractNum>
-  <w:num w:numId="1">
+  <w:num w:numId="1" w16cid:durableId="2124228092">
     <w:abstractNumId w:val="1"/>
   </w:num>
-  <w:num w:numId="2">
+  <w:num w:numId="2" w16cid:durableId="29652371">
     <w:abstractNumId w:val="0"/>
   </w:num>
-  <w:num w:numId="3">
+  <w:num w:numId="3" w16cid:durableId="2126073305">
     <w:abstractNumId w:val="2"/>
   </w:num>
 </w:numbering>
@@ -6217,7 +7741,7 @@
       <w:rFonts w:ascii="Times New Roman" w:eastAsia="Times New Roman" w:hAnsi="Times New Roman" w:cs="Times New Roman"/>
       <w:sz w:val="24"/>
       <w:szCs w:val="24"/>
-      <w:lang w:val="en-CN" w:eastAsia="zh-CN"/>
+      <w:lang w:eastAsia="zh-CN"/>
     </w:rPr>
   </w:style>
   <w:style w:type="paragraph" w:styleId="Heading1">
@@ -6269,6 +7793,7 @@
   <w:style w:type="paragraph" w:styleId="BodyText">
     <w:name w:val="Body Text"/>
     <w:basedOn w:val="Normal"/>
+    <w:link w:val="BodyTextChar"/>
     <w:uiPriority w:val="1"/>
     <w:qFormat/>
     <w:pPr>
@@ -6350,6 +7875,18 @@
         <w:insideV w:val="single" w:sz="4" w:space="0" w:color="auto"/>
       </w:tblBorders>
     </w:tblPr>
+  </w:style>
+  <w:style w:type="character" w:customStyle="1" w:styleId="BodyTextChar">
+    <w:name w:val="Body Text Char"/>
+    <w:basedOn w:val="DefaultParagraphFont"/>
+    <w:link w:val="BodyText"/>
+    <w:uiPriority w:val="1"/>
+    <w:rsid w:val="00C0136C"/>
+    <w:rPr>
+      <w:rFonts w:ascii="Calibri" w:eastAsia="Calibri" w:hAnsi="Calibri" w:cs="Calibri"/>
+      <w:sz w:val="24"/>
+      <w:szCs w:val="24"/>
+    </w:rPr>
   </w:style>
 </w:styles>
 </file>

</xml_diff>